<commit_message>
Readers verbeterd n.a.v. studenten commentaar.
</commit_message>
<xml_diff>
--- a/LESWEEK3/Reader_Biostatica_Matlab_Wk3_2_READER.docx
+++ b/LESWEEK3/Reader_Biostatica_Matlab_Wk3_2_READER.docx
@@ -1449,7 +1449,7 @@
                 <w:noProof/>
                 <w:webHidden/>
               </w:rPr>
-              <w:t>4</w:t>
+              <w:t>5</w:t>
             </w:r>
             <w:r>
               <w:rPr>
@@ -1535,7 +1535,7 @@
                 <w:noProof/>
                 <w:webHidden/>
               </w:rPr>
-              <w:t>5</w:t>
+              <w:t>6</w:t>
             </w:r>
             <w:r>
               <w:rPr>
@@ -1619,7 +1619,7 @@
                 <w:noProof/>
                 <w:webHidden/>
               </w:rPr>
-              <w:t>5</w:t>
+              <w:t>6</w:t>
             </w:r>
             <w:r>
               <w:rPr>
@@ -1705,7 +1705,7 @@
                 <w:noProof/>
                 <w:webHidden/>
               </w:rPr>
-              <w:t>5</w:t>
+              <w:t>6</w:t>
             </w:r>
             <w:r>
               <w:rPr>
@@ -1791,7 +1791,7 @@
                 <w:noProof/>
                 <w:webHidden/>
               </w:rPr>
-              <w:t>6</w:t>
+              <w:t>7</w:t>
             </w:r>
             <w:r>
               <w:rPr>
@@ -1877,7 +1877,7 @@
                 <w:noProof/>
                 <w:webHidden/>
               </w:rPr>
-              <w:t>7</w:t>
+              <w:t>8</w:t>
             </w:r>
             <w:r>
               <w:rPr>
@@ -1963,7 +1963,7 @@
                 <w:noProof/>
                 <w:webHidden/>
               </w:rPr>
-              <w:t>8</w:t>
+              <w:t>9</w:t>
             </w:r>
             <w:r>
               <w:rPr>
@@ -2049,7 +2049,7 @@
                 <w:noProof/>
                 <w:webHidden/>
               </w:rPr>
-              <w:t>9</w:t>
+              <w:t>10</w:t>
             </w:r>
             <w:r>
               <w:rPr>
@@ -2135,7 +2135,7 @@
                 <w:noProof/>
                 <w:webHidden/>
               </w:rPr>
-              <w:t>10</w:t>
+              <w:t>11</w:t>
             </w:r>
             <w:r>
               <w:rPr>
@@ -2219,7 +2219,7 @@
                 <w:noProof/>
                 <w:webHidden/>
               </w:rPr>
-              <w:t>11</w:t>
+              <w:t>12</w:t>
             </w:r>
             <w:r>
               <w:rPr>
@@ -2303,7 +2303,7 @@
                 <w:noProof/>
                 <w:webHidden/>
               </w:rPr>
-              <w:t>14</w:t>
+              <w:t>15</w:t>
             </w:r>
             <w:r>
               <w:rPr>
@@ -2387,7 +2387,7 @@
                 <w:noProof/>
                 <w:webHidden/>
               </w:rPr>
-              <w:t>18</w:t>
+              <w:t>19</w:t>
             </w:r>
             <w:r>
               <w:rPr>
@@ -2471,7 +2471,7 @@
                 <w:noProof/>
                 <w:webHidden/>
               </w:rPr>
-              <w:t>18</w:t>
+              <w:t>19</w:t>
             </w:r>
             <w:r>
               <w:rPr>
@@ -2555,7 +2555,7 @@
                 <w:noProof/>
                 <w:webHidden/>
               </w:rPr>
-              <w:t>20</w:t>
+              <w:t>21</w:t>
             </w:r>
             <w:r>
               <w:rPr>
@@ -2639,7 +2639,7 @@
                 <w:noProof/>
                 <w:webHidden/>
               </w:rPr>
-              <w:t>22</w:t>
+              <w:t>23</w:t>
             </w:r>
             <w:r>
               <w:rPr>
@@ -2723,7 +2723,7 @@
                 <w:noProof/>
                 <w:webHidden/>
               </w:rPr>
-              <w:t>22</w:t>
+              <w:t>23</w:t>
             </w:r>
             <w:r>
               <w:rPr>
@@ -2807,7 +2807,7 @@
                 <w:noProof/>
                 <w:webHidden/>
               </w:rPr>
-              <w:t>23</w:t>
+              <w:t>24</w:t>
             </w:r>
             <w:r>
               <w:rPr>
@@ -2891,7 +2891,7 @@
                 <w:noProof/>
                 <w:webHidden/>
               </w:rPr>
-              <w:t>23</w:t>
+              <w:t>24</w:t>
             </w:r>
             <w:r>
               <w:rPr>
@@ -2975,7 +2975,7 @@
                 <w:noProof/>
                 <w:webHidden/>
               </w:rPr>
-              <w:t>23</w:t>
+              <w:t>24</w:t>
             </w:r>
             <w:r>
               <w:rPr>
@@ -3656,6 +3656,77 @@
           </w:p>
         </w:tc>
       </w:tr>
+      <w:tr>
+        <w:trPr>
+          <w:trHeight w:val="264"/>
+        </w:trPr>
+        <w:tc>
+          <w:tcPr>
+            <w:tcW w:w="773" w:type="dxa"/>
+            <w:tcBorders>
+              <w:top w:val="single" w:sz="4" w:space="0" w:color="auto"/>
+              <w:left w:val="single" w:sz="4" w:space="0" w:color="auto"/>
+              <w:bottom w:val="single" w:sz="4" w:space="0" w:color="auto"/>
+              <w:right w:val="single" w:sz="4" w:space="0" w:color="auto"/>
+            </w:tcBorders>
+          </w:tcPr>
+          <w:p>
+            <w:r>
+              <w:t>0.8</w:t>
+            </w:r>
+          </w:p>
+        </w:tc>
+        <w:tc>
+          <w:tcPr>
+            <w:tcW w:w="1349" w:type="dxa"/>
+            <w:tcBorders>
+              <w:top w:val="single" w:sz="4" w:space="0" w:color="auto"/>
+              <w:left w:val="single" w:sz="4" w:space="0" w:color="auto"/>
+              <w:bottom w:val="single" w:sz="4" w:space="0" w:color="auto"/>
+              <w:right w:val="single" w:sz="4" w:space="0" w:color="auto"/>
+            </w:tcBorders>
+          </w:tcPr>
+          <w:p>
+            <w:r>
+              <w:t>29-11-2017</w:t>
+            </w:r>
+          </w:p>
+        </w:tc>
+        <w:tc>
+          <w:tcPr>
+            <w:tcW w:w="5103" w:type="dxa"/>
+            <w:tcBorders>
+              <w:top w:val="single" w:sz="4" w:space="0" w:color="auto"/>
+              <w:left w:val="single" w:sz="4" w:space="0" w:color="auto"/>
+              <w:bottom w:val="single" w:sz="4" w:space="0" w:color="auto"/>
+              <w:right w:val="single" w:sz="4" w:space="0" w:color="auto"/>
+            </w:tcBorders>
+          </w:tcPr>
+          <w:p>
+            <w:r>
+              <w:t>H2 gemaakt.</w:t>
+            </w:r>
+          </w:p>
+        </w:tc>
+        <w:tc>
+          <w:tcPr>
+            <w:tcW w:w="1837" w:type="dxa"/>
+            <w:tcBorders>
+              <w:top w:val="single" w:sz="4" w:space="0" w:color="auto"/>
+              <w:left w:val="single" w:sz="4" w:space="0" w:color="auto"/>
+              <w:bottom w:val="single" w:sz="4" w:space="0" w:color="auto"/>
+              <w:right w:val="single" w:sz="4" w:space="0" w:color="auto"/>
+            </w:tcBorders>
+          </w:tcPr>
+          <w:p>
+            <w:r>
+              <w:t>Mark Schrauwen</w:t>
+            </w:r>
+            <w:bookmarkStart w:id="2" w:name="_GoBack"/>
+            <w:bookmarkEnd w:id="2"/>
+          </w:p>
+        </w:tc>
+      </w:tr>
     </w:tbl>
     <w:p/>
     <w:p>
@@ -3680,11 +3751,11 @@
       <w:pPr>
         <w:pStyle w:val="Kop1"/>
       </w:pPr>
-      <w:bookmarkStart w:id="2" w:name="_Toc497839387"/>
+      <w:bookmarkStart w:id="3" w:name="_Toc497839387"/>
       <w:r>
         <w:t>Inleiding</w:t>
       </w:r>
-      <w:bookmarkEnd w:id="2"/>
+      <w:bookmarkEnd w:id="3"/>
     </w:p>
     <w:p>
       <w:r>
@@ -3846,16 +3917,16 @@
       <w:r>
         <w:t xml:space="preserve"> </w:t>
       </w:r>
-      <w:commentRangeStart w:id="3"/>
+      <w:commentRangeStart w:id="4"/>
       <w:r>
         <w:t>In dit document houden we ons voornamelijk bezig met het verwerken van data.</w:t>
       </w:r>
-      <w:commentRangeEnd w:id="3"/>
+      <w:commentRangeEnd w:id="4"/>
       <w:r>
         <w:rPr>
           <w:rStyle w:val="Verwijzingopmerking"/>
         </w:rPr>
-        <w:commentReference w:id="3"/>
+        <w:commentReference w:id="4"/>
       </w:r>
     </w:p>
     <w:p>
@@ -3926,12 +3997,99 @@
       <w:pPr>
         <w:pStyle w:val="Kop1"/>
       </w:pPr>
-      <w:bookmarkStart w:id="4" w:name="_Toc497839388"/>
+      <w:bookmarkStart w:id="5" w:name="_Toc497839388"/>
+      <w:r>
+        <w:lastRenderedPageBreak/>
+        <w:t>Een klein beetje herhaling</w:t>
+      </w:r>
+    </w:p>
+    <w:p>
+      <w:r>
+        <w:t>We hebben op dit punt de belangrijkste onderdelen van Matlab behandeld. Er is nog veel meer dat we zouden kunnen behandelen. Slecht een fractie van wat we zouden kunnen vertellen komt aan bod in jouw opleiding. Dat niet erg. Alles wat we je hadden kunnen vertellen, is (globaal) opgebouwd uit: functies, beslissingen en herhalingen. Kortom, de basiselementen ken je nu. De fundering is gelegd.</w:t>
+      </w:r>
+    </w:p>
+    <w:p>
+      <w:r>
+        <w:t>We kregen een hele goede vraag van één van jullie studiegenoten:</w:t>
+      </w:r>
+    </w:p>
+    <w:p>
+      <w:pPr>
+        <w:pStyle w:val="aq"/>
+      </w:pPr>
+      <w:r>
+        <w:t>Mag je een if-statement ook combineren met een for-lus?</w:t>
+      </w:r>
+    </w:p>
+    <w:p>
+      <w:pPr>
+        <w:pStyle w:val="aq"/>
+        <w:rPr>
+          <w:i w:val="0"/>
+        </w:rPr>
+      </w:pPr>
+      <w:r>
+        <w:rPr>
+          <w:i w:val="0"/>
+        </w:rPr>
+        <w:t>Dat klinkt als een triviale vraag, maar is dat zeker niet. Als je al kunt programmeren denk je bij jezelf “ja natuurlijk”! Zo dachten wij dat ook tijdens het ontwikkelen van dit cursus-materiaal. Maar wij weten dat doordat iemand dat ons heeft verteld of omdat we daar proefondervindelijk zijn achter gekomen (ervaring). Het is echter niet vanzelfsprekend als je begint met programmeren. Daarom is de gestelde vraag een hele goede vraag.</w:t>
+      </w:r>
+    </w:p>
+    <w:p>
+      <w:pPr>
+        <w:pStyle w:val="aq"/>
+        <w:rPr>
+          <w:i w:val="0"/>
+        </w:rPr>
+      </w:pPr>
+      <w:r>
+        <w:rPr>
+          <w:i w:val="0"/>
+        </w:rPr>
+        <w:t xml:space="preserve">Je mag alles wat we tot nu hebben behandeld combineren met elkaar. Zo mag je </w:t>
+      </w:r>
+      <w:r>
+        <w:rPr>
+          <w:i w:val="0"/>
+        </w:rPr>
+        <w:t xml:space="preserve">een </w:t>
+      </w:r>
+      <w:r>
+        <w:rPr>
+          <w:i w:val="0"/>
+        </w:rPr>
+        <w:t>if-statement combineren met for-lussen die stoppen in switch-cases waar je weer een functie van maakt die je weer in een if-else-statement stopt waar je weer een functie van maakt, enzovoort. Je mag alles combineren met elkaar. Dat maakt dat programmeren (en het ontwikkelen van software) moeilijk is. De basiselementen zijn goed te begrijpen, maar de hoeveelheid combinaties van die basiselementen zijn oneindig</w:t>
+      </w:r>
+      <w:r>
+        <w:rPr>
+          <w:i w:val="0"/>
+        </w:rPr>
+        <w:t xml:space="preserve"> (en dat maakt programmeren moeilijk)</w:t>
+      </w:r>
+      <w:r>
+        <w:rPr>
+          <w:i w:val="0"/>
+        </w:rPr>
+        <w:t>.</w:t>
+      </w:r>
+    </w:p>
+    <w:p>
+      <w:r>
+        <w:rPr>
+          <w:i/>
+        </w:rPr>
+        <w:br w:type="page"/>
+      </w:r>
+    </w:p>
+    <w:p>
+      <w:pPr>
+        <w:pStyle w:val="Kop1"/>
+      </w:pPr>
       <w:r>
         <w:lastRenderedPageBreak/>
         <w:t>Staptijden bepalen m.b.v. voetstapschakelaars</w:t>
       </w:r>
-      <w:bookmarkEnd w:id="4"/>
+      <w:bookmarkEnd w:id="5"/>
     </w:p>
     <w:p>
       <w:r>
@@ -4026,11 +4184,11 @@
       <w:pPr>
         <w:pStyle w:val="Kop2"/>
       </w:pPr>
-      <w:bookmarkStart w:id="5" w:name="_Toc497839389"/>
+      <w:bookmarkStart w:id="6" w:name="_Toc497839389"/>
       <w:r>
         <w:t>Het signaal</w:t>
       </w:r>
-      <w:bookmarkEnd w:id="5"/>
+      <w:bookmarkEnd w:id="6"/>
     </w:p>
     <w:p>
       <w:r>
@@ -4176,7 +4334,7 @@
           <w:lang w:eastAsia="nl-NL"/>
         </w:rPr>
       </w:pPr>
-      <w:bookmarkStart w:id="6" w:name="_Ref493596676"/>
+      <w:bookmarkStart w:id="7" w:name="_Ref493596676"/>
       <w:r>
         <w:t xml:space="preserve">Figuur </w:t>
       </w:r>
@@ -4188,7 +4346,7 @@
           <w:t>1</w:t>
         </w:r>
       </w:fldSimple>
-      <w:bookmarkEnd w:id="6"/>
+      <w:bookmarkEnd w:id="7"/>
       <w:r>
         <w:t>: Voetstap data.</w:t>
       </w:r>
@@ -4381,7 +4539,7 @@
                                 <w:noProof/>
                               </w:rPr>
                             </w:pPr>
-                            <w:bookmarkStart w:id="7" w:name="_Ref493596558"/>
+                            <w:bookmarkStart w:id="8" w:name="_Ref493596558"/>
                             <w:r>
                               <w:t xml:space="preserve">Figuur </w:t>
                             </w:r>
@@ -4393,7 +4551,7 @@
                                 <w:t>2</w:t>
                               </w:r>
                             </w:fldSimple>
-                            <w:bookmarkEnd w:id="7"/>
+                            <w:bookmarkEnd w:id="8"/>
                             <w:r>
                               <w:t>: het inlezen van voetstapdata m.b.v. Matlab.</w:t>
                             </w:r>
@@ -4424,7 +4582,7 @@
                           <w:noProof/>
                         </w:rPr>
                       </w:pPr>
-                      <w:bookmarkStart w:id="8" w:name="_Ref493596558"/>
+                      <w:bookmarkStart w:id="9" w:name="_Ref493596558"/>
                       <w:r>
                         <w:t xml:space="preserve">Figuur </w:t>
                       </w:r>
@@ -4436,7 +4594,7 @@
                           <w:t>2</w:t>
                         </w:r>
                       </w:fldSimple>
-                      <w:bookmarkEnd w:id="8"/>
+                      <w:bookmarkEnd w:id="9"/>
                       <w:r>
                         <w:t>: het inlezen van voetstapdata m.b.v. Matlab.</w:t>
                       </w:r>
@@ -4511,11 +4669,11 @@
       <w:pPr>
         <w:pStyle w:val="Kop3"/>
       </w:pPr>
-      <w:bookmarkStart w:id="9" w:name="_Toc497839390"/>
+      <w:bookmarkStart w:id="10" w:name="_Toc497839390"/>
       <w:r>
         <w:t>Het doel</w:t>
       </w:r>
-      <w:bookmarkEnd w:id="9"/>
+      <w:bookmarkEnd w:id="10"/>
     </w:p>
     <w:p>
       <w:r>
@@ -4583,11 +4741,11 @@
       <w:pPr>
         <w:pStyle w:val="Kop2"/>
       </w:pPr>
-      <w:bookmarkStart w:id="10" w:name="_Toc497839391"/>
+      <w:bookmarkStart w:id="11" w:name="_Toc497839391"/>
       <w:r>
         <w:t>Data opschonen</w:t>
       </w:r>
-      <w:bookmarkEnd w:id="10"/>
+      <w:bookmarkEnd w:id="11"/>
     </w:p>
     <w:p>
       <w:r>
@@ -4664,8 +4822,8 @@
       <w:pPr>
         <w:pStyle w:val="Kop3"/>
       </w:pPr>
-      <w:bookmarkStart w:id="11" w:name="_Ref493598460"/>
-      <w:bookmarkStart w:id="12" w:name="_Toc497839392"/>
+      <w:bookmarkStart w:id="12" w:name="_Ref493598460"/>
+      <w:bookmarkStart w:id="13" w:name="_Toc497839392"/>
       <w:r>
         <w:t xml:space="preserve">Een deel </w:t>
       </w:r>
@@ -4675,8 +4833,8 @@
       <w:r>
         <w:t>selecteren m.b.v. een relationele operator</w:t>
       </w:r>
-      <w:bookmarkEnd w:id="11"/>
       <w:bookmarkEnd w:id="12"/>
+      <w:bookmarkEnd w:id="13"/>
     </w:p>
     <w:p>
       <w:r>
@@ -4839,7 +4997,7 @@
       <w:pPr>
         <w:pStyle w:val="Bijschrift"/>
       </w:pPr>
-      <w:bookmarkStart w:id="13" w:name="_Ref493600237"/>
+      <w:bookmarkStart w:id="14" w:name="_Ref493600237"/>
       <w:r>
         <w:t xml:space="preserve">Figuur </w:t>
       </w:r>
@@ -4851,7 +5009,7 @@
           <w:t>3</w:t>
         </w:r>
       </w:fldSimple>
-      <w:bookmarkEnd w:id="13"/>
+      <w:bookmarkEnd w:id="14"/>
       <w:r>
         <w:t>: de sinus in een grafiek weergegeven.</w:t>
       </w:r>
@@ -5143,7 +5301,7 @@
       <w:pPr>
         <w:pStyle w:val="Kop3"/>
       </w:pPr>
-      <w:bookmarkStart w:id="14" w:name="_Toc497839393"/>
+      <w:bookmarkStart w:id="15" w:name="_Toc497839393"/>
       <w:r>
         <w:t>Selec</w:t>
       </w:r>
@@ -5153,7 +5311,7 @@
       <w:r>
         <w:t>ren van waardes m.b.v. logical()</w:t>
       </w:r>
-      <w:bookmarkEnd w:id="14"/>
+      <w:bookmarkEnd w:id="15"/>
     </w:p>
     <w:p>
       <w:r>
@@ -5184,7 +5342,7 @@
         <w:fldChar w:fldCharType="separate"/>
       </w:r>
       <w:r>
-        <w:t>2.2.1</w:t>
+        <w:t>3.2.1</w:t>
       </w:r>
       <w:r>
         <w:fldChar w:fldCharType="end"/>
@@ -5467,14 +5625,14 @@
       <w:pPr>
         <w:pStyle w:val="Kop3"/>
       </w:pPr>
-      <w:bookmarkStart w:id="15" w:name="_Toc497839394"/>
+      <w:bookmarkStart w:id="16" w:name="_Toc497839394"/>
       <w:r>
         <w:t>De functie ones()</w:t>
       </w:r>
       <w:r>
         <w:t xml:space="preserve"> en zeros()</w:t>
       </w:r>
-      <w:bookmarkEnd w:id="15"/>
+      <w:bookmarkEnd w:id="16"/>
     </w:p>
     <w:p>
       <w:r>
@@ -5729,7 +5887,7 @@
       <w:pPr>
         <w:pStyle w:val="Kop3"/>
       </w:pPr>
-      <w:bookmarkStart w:id="16" w:name="_Toc497839395"/>
+      <w:bookmarkStart w:id="17" w:name="_Toc497839395"/>
       <w:r>
         <w:lastRenderedPageBreak/>
         <w:t>Het aanpassen van waardes</w:t>
@@ -5740,7 +5898,7 @@
       <w:r>
         <w:t xml:space="preserve"> m.b.v. een relationele operator</w:t>
       </w:r>
-      <w:bookmarkEnd w:id="16"/>
+      <w:bookmarkEnd w:id="17"/>
     </w:p>
     <w:p>
       <w:r>
@@ -5859,7 +6017,7 @@
       <w:pPr>
         <w:pStyle w:val="Bijschrift"/>
       </w:pPr>
-      <w:bookmarkStart w:id="17" w:name="_Ref493766961"/>
+      <w:bookmarkStart w:id="18" w:name="_Ref493766961"/>
       <w:r>
         <w:t xml:space="preserve">Figuur </w:t>
       </w:r>
@@ -5871,7 +6029,7 @@
           <w:t>5</w:t>
         </w:r>
       </w:fldSimple>
-      <w:bookmarkEnd w:id="17"/>
+      <w:bookmarkEnd w:id="18"/>
       <w:r>
         <w:t>: het resultaat van signal(signal&lt;0)=0;</w:t>
       </w:r>
@@ -6021,12 +6179,12 @@
       <w:pPr>
         <w:pStyle w:val="Kop3"/>
       </w:pPr>
-      <w:bookmarkStart w:id="18" w:name="_Toc497839396"/>
+      <w:bookmarkStart w:id="19" w:name="_Toc497839396"/>
       <w:r>
         <w:lastRenderedPageBreak/>
         <w:t>De diff() functie</w:t>
       </w:r>
-      <w:bookmarkEnd w:id="18"/>
+      <w:bookmarkEnd w:id="19"/>
     </w:p>
     <w:p>
       <w:r>
@@ -6620,11 +6778,11 @@
       <w:pPr>
         <w:pStyle w:val="Kop3"/>
       </w:pPr>
-      <w:bookmarkStart w:id="19" w:name="_Toc497839397"/>
+      <w:bookmarkStart w:id="20" w:name="_Toc497839397"/>
       <w:r>
         <w:t>Waar wordt diff() voor gebruikt?</w:t>
       </w:r>
-      <w:bookmarkEnd w:id="19"/>
+      <w:bookmarkEnd w:id="20"/>
     </w:p>
     <w:p>
       <w:r>
@@ -7131,12 +7289,12 @@
       <w:pPr>
         <w:pStyle w:val="Kop2"/>
       </w:pPr>
-      <w:bookmarkStart w:id="20" w:name="_Toc497839398"/>
+      <w:bookmarkStart w:id="21" w:name="_Toc497839398"/>
       <w:r>
         <w:lastRenderedPageBreak/>
         <w:t>Vragen en opdrachten</w:t>
       </w:r>
-      <w:bookmarkEnd w:id="20"/>
+      <w:bookmarkEnd w:id="21"/>
     </w:p>
     <w:p/>
     <w:tbl>
@@ -7494,7 +7652,7 @@
             <w:pPr>
               <w:pStyle w:val="Bijschrift"/>
             </w:pPr>
-            <w:bookmarkStart w:id="21" w:name="_Ref493771696"/>
+            <w:bookmarkStart w:id="22" w:name="_Ref493771696"/>
             <w:r>
               <w:t xml:space="preserve">Figuur </w:t>
             </w:r>
@@ -7506,7 +7664,7 @@
                 <w:t>6</w:t>
               </w:r>
             </w:fldSimple>
-            <w:bookmarkEnd w:id="21"/>
+            <w:bookmarkEnd w:id="22"/>
             <w:r>
               <w:t>: de rechter voetstapdata met toe-off en heel-strike.</w:t>
             </w:r>
@@ -7569,7 +7727,7 @@
             <w:pPr>
               <w:pStyle w:val="Bijschrift"/>
             </w:pPr>
-            <w:bookmarkStart w:id="22" w:name="_Ref493771698"/>
+            <w:bookmarkStart w:id="23" w:name="_Ref493771698"/>
             <w:r>
               <w:t xml:space="preserve">Figuur </w:t>
             </w:r>
@@ -7581,7 +7739,7 @@
                 <w:t>7</w:t>
               </w:r>
             </w:fldSimple>
-            <w:bookmarkEnd w:id="22"/>
+            <w:bookmarkEnd w:id="23"/>
             <w:r>
               <w:t>: de linker voetstapdata met toe-off en heel-strike.</w:t>
             </w:r>
@@ -7958,7 +8116,6 @@
                 <w:numId w:val="24"/>
               </w:numPr>
             </w:pPr>
-            <w:bookmarkStart w:id="23" w:name="_GoBack"/>
           </w:p>
         </w:tc>
         <w:tc>
@@ -8227,7 +8384,6 @@
           </w:p>
         </w:tc>
       </w:tr>
-      <w:bookmarkEnd w:id="23"/>
     </w:tbl>
     <w:p>
       <w:pPr>
@@ -14478,10 +14634,10 @@
             <v:path o:extrusionok="f" gradientshapeok="t" o:connecttype="rect"/>
             <o:lock v:ext="edit" aspectratio="t"/>
           </v:shapetype>
-          <v:shape id="_x0000_i1025" type="#_x0000_t75" style="width:154.9pt;height:66.15pt" o:ole="">
+          <v:shape id="_x0000_i1025" type="#_x0000_t75" style="width:155.25pt;height:66pt" o:ole="">
             <v:imagedata r:id="rId30" o:title=""/>
           </v:shape>
-          <o:OLEObject Type="Embed" ProgID="Equation.DSMT4" ShapeID="_x0000_i1025" DrawAspect="Content" ObjectID="_1572700094" r:id="rId31"/>
+          <o:OLEObject Type="Embed" ProgID="Equation.DSMT4" ShapeID="_x0000_i1025" DrawAspect="Content" ObjectID="_1573467839" r:id="rId31"/>
         </w:object>
       </w:r>
     </w:p>
@@ -14494,10 +14650,10 @@
           <w:position w:val="-12"/>
         </w:rPr>
         <w:object w:dxaOrig="240" w:dyaOrig="360" w14:anchorId="75734742">
-          <v:shape id="_x0000_i1026" type="#_x0000_t75" style="width:11.7pt;height:18.4pt" o:ole="">
+          <v:shape id="_x0000_i1026" type="#_x0000_t75" style="width:12pt;height:18.75pt" o:ole="">
             <v:imagedata r:id="rId32" o:title=""/>
           </v:shape>
-          <o:OLEObject Type="Embed" ProgID="Equation.DSMT4" ShapeID="_x0000_i1026" DrawAspect="Content" ObjectID="_1572700095" r:id="rId33"/>
+          <o:OLEObject Type="Embed" ProgID="Equation.DSMT4" ShapeID="_x0000_i1026" DrawAspect="Content" ObjectID="_1573467840" r:id="rId33"/>
         </w:object>
       </w:r>
       <w:r>
@@ -14508,10 +14664,10 @@
           <w:position w:val="-12"/>
         </w:rPr>
         <w:object w:dxaOrig="240" w:dyaOrig="360" w14:anchorId="6281B3D3">
-          <v:shape id="_x0000_i1027" type="#_x0000_t75" style="width:11.7pt;height:18.4pt" o:ole="">
+          <v:shape id="_x0000_i1027" type="#_x0000_t75" style="width:12pt;height:18.75pt" o:ole="">
             <v:imagedata r:id="rId34" o:title=""/>
           </v:shape>
-          <o:OLEObject Type="Embed" ProgID="Equation.DSMT4" ShapeID="_x0000_i1027" DrawAspect="Content" ObjectID="_1572700096" r:id="rId35"/>
+          <o:OLEObject Type="Embed" ProgID="Equation.DSMT4" ShapeID="_x0000_i1027" DrawAspect="Content" ObjectID="_1573467841" r:id="rId35"/>
         </w:object>
       </w:r>
       <w:r>
@@ -17839,7 +17995,7 @@
 
 <file path=word/comments.xml><?xml version="1.0" encoding="utf-8"?>
 <w:comments xmlns:wpc="http://schemas.microsoft.com/office/word/2010/wordprocessingCanvas" xmlns:mc="http://schemas.openxmlformats.org/markup-compatibility/2006" xmlns:o="urn:schemas-microsoft-com:office:office" xmlns:r="http://schemas.openxmlformats.org/officeDocument/2006/relationships" xmlns:m="http://schemas.openxmlformats.org/officeDocument/2006/math" xmlns:v="urn:schemas-microsoft-com:vml" xmlns:wp14="http://schemas.microsoft.com/office/word/2010/wordprocessingDrawing" xmlns:wp="http://schemas.openxmlformats.org/drawingml/2006/wordprocessingDrawing" xmlns:w10="urn:schemas-microsoft-com:office:word" xmlns:w="http://schemas.openxmlformats.org/wordprocessingml/2006/main" xmlns:w14="http://schemas.microsoft.com/office/word/2010/wordml" xmlns:w15="http://schemas.microsoft.com/office/word/2012/wordml" xmlns:wpg="http://schemas.microsoft.com/office/word/2010/wordprocessingGroup" xmlns:wpi="http://schemas.microsoft.com/office/word/2010/wordprocessingInk" xmlns:wne="http://schemas.microsoft.com/office/word/2006/wordml" xmlns:wps="http://schemas.microsoft.com/office/word/2010/wordprocessingShape" mc:Ignorable="w14 w15 wp14">
-  <w:comment w:id="3" w:author="Gebruiker" w:date="2017-09-19T14:58:00Z" w:initials="G">
+  <w:comment w:id="4" w:author="Gebruiker" w:date="2017-09-19T14:58:00Z" w:initials="G">
     <w:p>
       <w:pPr>
         <w:pStyle w:val="Tekstopmerking"/>
@@ -18043,7 +18199,7 @@
         <w:color w:val="808080" w:themeColor="background1" w:themeShade="80"/>
         <w:sz w:val="18"/>
       </w:rPr>
-      <w:t>22</w:t>
+      <w:t>20</w:t>
     </w:r>
     <w:r>
       <w:rPr>
@@ -22114,7 +22270,7 @@
 </file>
 
 <file path=customXml/itemProps1.xml><?xml version="1.0" encoding="utf-8"?>
-<ds:datastoreItem xmlns:ds="http://schemas.openxmlformats.org/officeDocument/2006/customXml" ds:itemID="{DD29C2EE-22DB-4239-BC6A-FA9A0707B898}">
+<ds:datastoreItem xmlns:ds="http://schemas.openxmlformats.org/officeDocument/2006/customXml" ds:itemID="{BEA7A2A0-04DE-4E05-87AE-C4B3A74CE9FF}">
   <ds:schemaRefs>
     <ds:schemaRef ds:uri="http://schemas.openxmlformats.org/officeDocument/2006/bibliography"/>
   </ds:schemaRefs>

</xml_diff>

<commit_message>
Reader 3_2 updated index.
</commit_message>
<xml_diff>
--- a/LESWEEK3/Reader_Biostatica_Matlab_Wk3_2_READER.docx
+++ b/LESWEEK3/Reader_Biostatica_Matlab_Wk3_2_READER.docx
@@ -1157,13 +1157,29 @@
           <w:r>
             <w:fldChar w:fldCharType="separate"/>
           </w:r>
-          <w:hyperlink w:anchor="_Toc497839386" w:history="1">
+          <w:hyperlink w:anchor="_Toc500157494" w:history="1">
             <w:r>
               <w:rPr>
                 <w:rStyle w:val="Hyperlink"/>
                 <w:noProof/>
               </w:rPr>
-              <w:t>Versiebeheer</w:t>
+              <w:t>1</w:t>
+            </w:r>
+            <w:r>
+              <w:rPr>
+                <w:rFonts w:eastAsiaTheme="minorEastAsia"/>
+                <w:b w:val="0"/>
+                <w:noProof/>
+                <w:lang w:eastAsia="nl-NL"/>
+              </w:rPr>
+              <w:tab/>
+            </w:r>
+            <w:r>
+              <w:rPr>
+                <w:rStyle w:val="Hyperlink"/>
+                <w:noProof/>
+              </w:rPr>
+              <w:t>Inleiding</w:t>
             </w:r>
             <w:r>
               <w:rPr>
@@ -1184,7 +1200,7 @@
                 <w:noProof/>
                 <w:webHidden/>
               </w:rPr>
-              <w:instrText xml:space="preserve"> PAGEREF _Toc497839386 \h </w:instrText>
+              <w:instrText xml:space="preserve"> PAGEREF _Toc500157494 \h </w:instrText>
             </w:r>
             <w:r>
               <w:rPr>
@@ -1204,7 +1220,7 @@
                 <w:noProof/>
                 <w:webHidden/>
               </w:rPr>
-              <w:t>2</w:t>
+              <w:t>3</w:t>
             </w:r>
             <w:r>
               <w:rPr>
@@ -1225,13 +1241,13 @@
               <w:lang w:eastAsia="nl-NL"/>
             </w:rPr>
           </w:pPr>
-          <w:hyperlink w:anchor="_Toc497839387" w:history="1">
+          <w:hyperlink w:anchor="_Toc500157495" w:history="1">
             <w:r>
               <w:rPr>
                 <w:rStyle w:val="Hyperlink"/>
                 <w:noProof/>
               </w:rPr>
-              <w:t>1</w:t>
+              <w:t>2</w:t>
             </w:r>
             <w:r>
               <w:rPr>
@@ -1247,7 +1263,7 @@
                 <w:rStyle w:val="Hyperlink"/>
                 <w:noProof/>
               </w:rPr>
-              <w:t>Inleiding</w:t>
+              <w:t>Een klein beetje herhaling</w:t>
             </w:r>
             <w:r>
               <w:rPr>
@@ -1268,7 +1284,7 @@
                 <w:noProof/>
                 <w:webHidden/>
               </w:rPr>
-              <w:instrText xml:space="preserve"> PAGEREF _Toc497839387 \h </w:instrText>
+              <w:instrText xml:space="preserve"> PAGEREF _Toc500157495 \h </w:instrText>
             </w:r>
             <w:r>
               <w:rPr>
@@ -1288,7 +1304,7 @@
                 <w:noProof/>
                 <w:webHidden/>
               </w:rPr>
-              <w:t>3</w:t>
+              <w:t>4</w:t>
             </w:r>
             <w:r>
               <w:rPr>
@@ -1309,13 +1325,13 @@
               <w:lang w:eastAsia="nl-NL"/>
             </w:rPr>
           </w:pPr>
-          <w:hyperlink w:anchor="_Toc497839388" w:history="1">
+          <w:hyperlink w:anchor="_Toc500157496" w:history="1">
             <w:r>
               <w:rPr>
                 <w:rStyle w:val="Hyperlink"/>
                 <w:noProof/>
               </w:rPr>
-              <w:t>2</w:t>
+              <w:t>3</w:t>
             </w:r>
             <w:r>
               <w:rPr>
@@ -1352,7 +1368,7 @@
                 <w:noProof/>
                 <w:webHidden/>
               </w:rPr>
-              <w:instrText xml:space="preserve"> PAGEREF _Toc497839388 \h </w:instrText>
+              <w:instrText xml:space="preserve"> PAGEREF _Toc500157496 \h </w:instrText>
             </w:r>
             <w:r>
               <w:rPr>
@@ -1372,7 +1388,7 @@
                 <w:noProof/>
                 <w:webHidden/>
               </w:rPr>
-              <w:t>4</w:t>
+              <w:t>5</w:t>
             </w:r>
             <w:r>
               <w:rPr>
@@ -1393,13 +1409,13 @@
               <w:lang w:eastAsia="nl-NL"/>
             </w:rPr>
           </w:pPr>
-          <w:hyperlink w:anchor="_Toc497839389" w:history="1">
+          <w:hyperlink w:anchor="_Toc500157497" w:history="1">
             <w:r>
               <w:rPr>
                 <w:rStyle w:val="Hyperlink"/>
                 <w:noProof/>
               </w:rPr>
-              <w:t>2.1</w:t>
+              <w:t>3.1</w:t>
             </w:r>
             <w:r>
               <w:rPr>
@@ -1436,7 +1452,7 @@
                 <w:noProof/>
                 <w:webHidden/>
               </w:rPr>
-              <w:instrText xml:space="preserve"> PAGEREF _Toc497839389 \h </w:instrText>
+              <w:instrText xml:space="preserve"> PAGEREF _Toc500157497 \h </w:instrText>
             </w:r>
             <w:r>
               <w:rPr>
@@ -1478,13 +1494,13 @@
               <w:lang w:eastAsia="nl-NL"/>
             </w:rPr>
           </w:pPr>
-          <w:hyperlink w:anchor="_Toc497839390" w:history="1">
+          <w:hyperlink w:anchor="_Toc500157498" w:history="1">
             <w:r>
               <w:rPr>
                 <w:rStyle w:val="Hyperlink"/>
                 <w:noProof/>
               </w:rPr>
-              <w:t>2.1.1</w:t>
+              <w:t>3.1.1</w:t>
             </w:r>
             <w:r>
               <w:rPr>
@@ -1522,7 +1538,7 @@
                 <w:noProof/>
                 <w:webHidden/>
               </w:rPr>
-              <w:instrText xml:space="preserve"> PAGEREF _Toc497839390 \h </w:instrText>
+              <w:instrText xml:space="preserve"> PAGEREF _Toc500157498 \h </w:instrText>
             </w:r>
             <w:r>
               <w:rPr>
@@ -1563,13 +1579,13 @@
               <w:lang w:eastAsia="nl-NL"/>
             </w:rPr>
           </w:pPr>
-          <w:hyperlink w:anchor="_Toc497839391" w:history="1">
+          <w:hyperlink w:anchor="_Toc500157499" w:history="1">
             <w:r>
               <w:rPr>
                 <w:rStyle w:val="Hyperlink"/>
                 <w:noProof/>
               </w:rPr>
-              <w:t>2.2</w:t>
+              <w:t>3.2</w:t>
             </w:r>
             <w:r>
               <w:rPr>
@@ -1606,7 +1622,7 @@
                 <w:noProof/>
                 <w:webHidden/>
               </w:rPr>
-              <w:instrText xml:space="preserve"> PAGEREF _Toc497839391 \h </w:instrText>
+              <w:instrText xml:space="preserve"> PAGEREF _Toc500157499 \h </w:instrText>
             </w:r>
             <w:r>
               <w:rPr>
@@ -1648,13 +1664,13 @@
               <w:lang w:eastAsia="nl-NL"/>
             </w:rPr>
           </w:pPr>
-          <w:hyperlink w:anchor="_Toc497839392" w:history="1">
+          <w:hyperlink w:anchor="_Toc500157500" w:history="1">
             <w:r>
               <w:rPr>
                 <w:rStyle w:val="Hyperlink"/>
                 <w:noProof/>
               </w:rPr>
-              <w:t>2.2.1</w:t>
+              <w:t>3.2.1</w:t>
             </w:r>
             <w:r>
               <w:rPr>
@@ -1692,7 +1708,7 @@
                 <w:noProof/>
                 <w:webHidden/>
               </w:rPr>
-              <w:instrText xml:space="preserve"> PAGEREF _Toc497839392 \h </w:instrText>
+              <w:instrText xml:space="preserve"> PAGEREF _Toc500157500 \h </w:instrText>
             </w:r>
             <w:r>
               <w:rPr>
@@ -1734,13 +1750,13 @@
               <w:lang w:eastAsia="nl-NL"/>
             </w:rPr>
           </w:pPr>
-          <w:hyperlink w:anchor="_Toc497839393" w:history="1">
+          <w:hyperlink w:anchor="_Toc500157501" w:history="1">
             <w:r>
               <w:rPr>
                 <w:rStyle w:val="Hyperlink"/>
                 <w:noProof/>
               </w:rPr>
-              <w:t>2.2.2</w:t>
+              <w:t>3.2.2</w:t>
             </w:r>
             <w:r>
               <w:rPr>
@@ -1778,7 +1794,7 @@
                 <w:noProof/>
                 <w:webHidden/>
               </w:rPr>
-              <w:instrText xml:space="preserve"> PAGEREF _Toc497839393 \h </w:instrText>
+              <w:instrText xml:space="preserve"> PAGEREF _Toc500157501 \h </w:instrText>
             </w:r>
             <w:r>
               <w:rPr>
@@ -1820,13 +1836,13 @@
               <w:lang w:eastAsia="nl-NL"/>
             </w:rPr>
           </w:pPr>
-          <w:hyperlink w:anchor="_Toc497839394" w:history="1">
+          <w:hyperlink w:anchor="_Toc500157502" w:history="1">
             <w:r>
               <w:rPr>
                 <w:rStyle w:val="Hyperlink"/>
                 <w:noProof/>
               </w:rPr>
-              <w:t>2.2.3</w:t>
+              <w:t>3.2.3</w:t>
             </w:r>
             <w:r>
               <w:rPr>
@@ -1864,7 +1880,7 @@
                 <w:noProof/>
                 <w:webHidden/>
               </w:rPr>
-              <w:instrText xml:space="preserve"> PAGEREF _Toc497839394 \h </w:instrText>
+              <w:instrText xml:space="preserve"> PAGEREF _Toc500157502 \h </w:instrText>
             </w:r>
             <w:r>
               <w:rPr>
@@ -1906,13 +1922,13 @@
               <w:lang w:eastAsia="nl-NL"/>
             </w:rPr>
           </w:pPr>
-          <w:hyperlink w:anchor="_Toc497839395" w:history="1">
+          <w:hyperlink w:anchor="_Toc500157503" w:history="1">
             <w:r>
               <w:rPr>
                 <w:rStyle w:val="Hyperlink"/>
                 <w:noProof/>
               </w:rPr>
-              <w:t>2.2.4</w:t>
+              <w:t>3.2.4</w:t>
             </w:r>
             <w:r>
               <w:rPr>
@@ -1950,7 +1966,7 @@
                 <w:noProof/>
                 <w:webHidden/>
               </w:rPr>
-              <w:instrText xml:space="preserve"> PAGEREF _Toc497839395 \h </w:instrText>
+              <w:instrText xml:space="preserve"> PAGEREF _Toc500157503 \h </w:instrText>
             </w:r>
             <w:r>
               <w:rPr>
@@ -1992,13 +2008,13 @@
               <w:lang w:eastAsia="nl-NL"/>
             </w:rPr>
           </w:pPr>
-          <w:hyperlink w:anchor="_Toc497839396" w:history="1">
+          <w:hyperlink w:anchor="_Toc500157504" w:history="1">
             <w:r>
               <w:rPr>
                 <w:rStyle w:val="Hyperlink"/>
                 <w:noProof/>
               </w:rPr>
-              <w:t>2.2.5</w:t>
+              <w:t>3.2.5</w:t>
             </w:r>
             <w:r>
               <w:rPr>
@@ -2036,7 +2052,7 @@
                 <w:noProof/>
                 <w:webHidden/>
               </w:rPr>
-              <w:instrText xml:space="preserve"> PAGEREF _Toc497839396 \h </w:instrText>
+              <w:instrText xml:space="preserve"> PAGEREF _Toc500157504 \h </w:instrText>
             </w:r>
             <w:r>
               <w:rPr>
@@ -2078,13 +2094,13 @@
               <w:lang w:eastAsia="nl-NL"/>
             </w:rPr>
           </w:pPr>
-          <w:hyperlink w:anchor="_Toc497839397" w:history="1">
+          <w:hyperlink w:anchor="_Toc500157505" w:history="1">
             <w:r>
               <w:rPr>
                 <w:rStyle w:val="Hyperlink"/>
                 <w:noProof/>
               </w:rPr>
-              <w:t>2.2.6</w:t>
+              <w:t>3.2.6</w:t>
             </w:r>
             <w:r>
               <w:rPr>
@@ -2101,7 +2117,21 @@
                 <w:rStyle w:val="Hyperlink"/>
                 <w:noProof/>
               </w:rPr>
-              <w:t>Waar wordt diff() voor gebruikt?</w:t>
+              <w:t xml:space="preserve">Waar </w:t>
+            </w:r>
+            <w:r>
+              <w:rPr>
+                <w:rStyle w:val="Hyperlink"/>
+                <w:noProof/>
+              </w:rPr>
+              <w:t>w</w:t>
+            </w:r>
+            <w:r>
+              <w:rPr>
+                <w:rStyle w:val="Hyperlink"/>
+                <w:noProof/>
+              </w:rPr>
+              <w:t>ordt diff() voor gebruikt?</w:t>
             </w:r>
             <w:r>
               <w:rPr>
@@ -2122,7 +2152,7 @@
                 <w:noProof/>
                 <w:webHidden/>
               </w:rPr>
-              <w:instrText xml:space="preserve"> PAGEREF _Toc497839397 \h </w:instrText>
+              <w:instrText xml:space="preserve"> PAGEREF _Toc500157505 \h </w:instrText>
             </w:r>
             <w:r>
               <w:rPr>
@@ -2163,13 +2193,13 @@
               <w:lang w:eastAsia="nl-NL"/>
             </w:rPr>
           </w:pPr>
-          <w:hyperlink w:anchor="_Toc497839398" w:history="1">
+          <w:hyperlink w:anchor="_Toc500157506" w:history="1">
             <w:r>
               <w:rPr>
                 <w:rStyle w:val="Hyperlink"/>
                 <w:noProof/>
               </w:rPr>
-              <w:t>2.3</w:t>
+              <w:t>3.3</w:t>
             </w:r>
             <w:r>
               <w:rPr>
@@ -2206,7 +2236,7 @@
                 <w:noProof/>
                 <w:webHidden/>
               </w:rPr>
-              <w:instrText xml:space="preserve"> PAGEREF _Toc497839398 \h </w:instrText>
+              <w:instrText xml:space="preserve"> PAGEREF _Toc500157506 \h </w:instrText>
             </w:r>
             <w:r>
               <w:rPr>
@@ -2247,13 +2277,13 @@
               <w:lang w:eastAsia="nl-NL"/>
             </w:rPr>
           </w:pPr>
-          <w:hyperlink w:anchor="_Toc497839399" w:history="1">
+          <w:hyperlink w:anchor="_Toc500157507" w:history="1">
             <w:r>
               <w:rPr>
                 <w:rStyle w:val="Hyperlink"/>
                 <w:noProof/>
               </w:rPr>
-              <w:t>2.4</w:t>
+              <w:t>3.4</w:t>
             </w:r>
             <w:r>
               <w:rPr>
@@ -2290,7 +2320,7 @@
                 <w:noProof/>
                 <w:webHidden/>
               </w:rPr>
-              <w:instrText xml:space="preserve"> PAGEREF _Toc497839399 \h </w:instrText>
+              <w:instrText xml:space="preserve"> PAGEREF _Toc500157507 \h </w:instrText>
             </w:r>
             <w:r>
               <w:rPr>
@@ -2331,13 +2361,13 @@
               <w:lang w:eastAsia="nl-NL"/>
             </w:rPr>
           </w:pPr>
-          <w:hyperlink w:anchor="_Toc497839400" w:history="1">
+          <w:hyperlink w:anchor="_Toc500157508" w:history="1">
             <w:r>
               <w:rPr>
                 <w:rStyle w:val="Hyperlink"/>
                 <w:noProof/>
               </w:rPr>
-              <w:t>3</w:t>
+              <w:t>4</w:t>
             </w:r>
             <w:r>
               <w:rPr>
@@ -2374,7 +2404,7 @@
                 <w:noProof/>
                 <w:webHidden/>
               </w:rPr>
-              <w:instrText xml:space="preserve"> PAGEREF _Toc497839400 \h </w:instrText>
+              <w:instrText xml:space="preserve"> PAGEREF _Toc500157508 \h </w:instrText>
             </w:r>
             <w:r>
               <w:rPr>
@@ -2415,13 +2445,13 @@
               <w:lang w:eastAsia="nl-NL"/>
             </w:rPr>
           </w:pPr>
-          <w:hyperlink w:anchor="_Toc497839401" w:history="1">
+          <w:hyperlink w:anchor="_Toc500157509" w:history="1">
             <w:r>
               <w:rPr>
                 <w:rStyle w:val="Hyperlink"/>
                 <w:noProof/>
               </w:rPr>
-              <w:t>3.1</w:t>
+              <w:t>4.1</w:t>
             </w:r>
             <w:r>
               <w:rPr>
@@ -2458,7 +2488,7 @@
                 <w:noProof/>
                 <w:webHidden/>
               </w:rPr>
-              <w:instrText xml:space="preserve"> PAGEREF _Toc497839401 \h </w:instrText>
+              <w:instrText xml:space="preserve"> PAGEREF _Toc500157509 \h </w:instrText>
             </w:r>
             <w:r>
               <w:rPr>
@@ -2499,13 +2529,13 @@
               <w:lang w:eastAsia="nl-NL"/>
             </w:rPr>
           </w:pPr>
-          <w:hyperlink w:anchor="_Toc497839402" w:history="1">
+          <w:hyperlink w:anchor="_Toc500157510" w:history="1">
             <w:r>
               <w:rPr>
                 <w:rStyle w:val="Hyperlink"/>
                 <w:noProof/>
               </w:rPr>
-              <w:t>3.2</w:t>
+              <w:t>4.2</w:t>
             </w:r>
             <w:r>
               <w:rPr>
@@ -2542,7 +2572,7 @@
                 <w:noProof/>
                 <w:webHidden/>
               </w:rPr>
-              <w:instrText xml:space="preserve"> PAGEREF _Toc497839402 \h </w:instrText>
+              <w:instrText xml:space="preserve"> PAGEREF _Toc500157510 \h </w:instrText>
             </w:r>
             <w:r>
               <w:rPr>
@@ -2583,13 +2613,13 @@
               <w:lang w:eastAsia="nl-NL"/>
             </w:rPr>
           </w:pPr>
-          <w:hyperlink w:anchor="_Toc497839403" w:history="1">
+          <w:hyperlink w:anchor="_Toc500157511" w:history="1">
             <w:r>
               <w:rPr>
                 <w:rStyle w:val="Hyperlink"/>
                 <w:noProof/>
               </w:rPr>
-              <w:t>3.3</w:t>
+              <w:t>4.3</w:t>
             </w:r>
             <w:r>
               <w:rPr>
@@ -2626,7 +2656,7 @@
                 <w:noProof/>
                 <w:webHidden/>
               </w:rPr>
-              <w:instrText xml:space="preserve"> PAGEREF _Toc497839403 \h </w:instrText>
+              <w:instrText xml:space="preserve"> PAGEREF _Toc500157511 \h </w:instrText>
             </w:r>
             <w:r>
               <w:rPr>
@@ -2667,13 +2697,13 @@
               <w:lang w:eastAsia="nl-NL"/>
             </w:rPr>
           </w:pPr>
-          <w:hyperlink w:anchor="_Toc497839404" w:history="1">
+          <w:hyperlink w:anchor="_Toc500157512" w:history="1">
             <w:r>
               <w:rPr>
                 <w:rStyle w:val="Hyperlink"/>
                 <w:noProof/>
               </w:rPr>
-              <w:t>3.4</w:t>
+              <w:t>4.4</w:t>
             </w:r>
             <w:r>
               <w:rPr>
@@ -2710,7 +2740,7 @@
                 <w:noProof/>
                 <w:webHidden/>
               </w:rPr>
-              <w:instrText xml:space="preserve"> PAGEREF _Toc497839404 \h </w:instrText>
+              <w:instrText xml:space="preserve"> PAGEREF _Toc500157512 \h </w:instrText>
             </w:r>
             <w:r>
               <w:rPr>
@@ -2751,13 +2781,13 @@
               <w:lang w:eastAsia="nl-NL"/>
             </w:rPr>
           </w:pPr>
-          <w:hyperlink w:anchor="_Toc497839405" w:history="1">
+          <w:hyperlink w:anchor="_Toc500157513" w:history="1">
             <w:r>
               <w:rPr>
                 <w:rStyle w:val="Hyperlink"/>
                 <w:noProof/>
               </w:rPr>
-              <w:t>4</w:t>
+              <w:t>5</w:t>
             </w:r>
             <w:r>
               <w:rPr>
@@ -2794,7 +2824,7 @@
                 <w:noProof/>
                 <w:webHidden/>
               </w:rPr>
-              <w:instrText xml:space="preserve"> PAGEREF _Toc497839405 \h </w:instrText>
+              <w:instrText xml:space="preserve"> PAGEREF _Toc500157513 \h </w:instrText>
             </w:r>
             <w:r>
               <w:rPr>
@@ -2835,13 +2865,13 @@
               <w:lang w:eastAsia="nl-NL"/>
             </w:rPr>
           </w:pPr>
-          <w:hyperlink w:anchor="_Toc497839406" w:history="1">
+          <w:hyperlink w:anchor="_Toc500157514" w:history="1">
             <w:r>
               <w:rPr>
                 <w:rStyle w:val="Hyperlink"/>
                 <w:noProof/>
               </w:rPr>
-              <w:t>4.1</w:t>
+              <w:t>5.1</w:t>
             </w:r>
             <w:r>
               <w:rPr>
@@ -2878,7 +2908,7 @@
                 <w:noProof/>
                 <w:webHidden/>
               </w:rPr>
-              <w:instrText xml:space="preserve"> PAGEREF _Toc497839406 \h </w:instrText>
+              <w:instrText xml:space="preserve"> PAGEREF _Toc500157514 \h </w:instrText>
             </w:r>
             <w:r>
               <w:rPr>
@@ -2919,13 +2949,13 @@
               <w:lang w:eastAsia="nl-NL"/>
             </w:rPr>
           </w:pPr>
-          <w:hyperlink w:anchor="_Toc497839407" w:history="1">
+          <w:hyperlink w:anchor="_Toc500157515" w:history="1">
             <w:r>
               <w:rPr>
                 <w:rStyle w:val="Hyperlink"/>
                 <w:noProof/>
               </w:rPr>
-              <w:t>4.2</w:t>
+              <w:t>5.2</w:t>
             </w:r>
             <w:r>
               <w:rPr>
@@ -2962,7 +2992,7 @@
                 <w:noProof/>
                 <w:webHidden/>
               </w:rPr>
-              <w:instrText xml:space="preserve"> PAGEREF _Toc497839407 \h </w:instrText>
+              <w:instrText xml:space="preserve"> PAGEREF _Toc500157515 \h </w:instrText>
             </w:r>
             <w:r>
               <w:rPr>
@@ -2983,6 +3013,174 @@
                 <w:webHidden/>
               </w:rPr>
               <w:t>24</w:t>
+            </w:r>
+            <w:r>
+              <w:rPr>
+                <w:noProof/>
+                <w:webHidden/>
+              </w:rPr>
+              <w:fldChar w:fldCharType="end"/>
+            </w:r>
+          </w:hyperlink>
+        </w:p>
+        <w:p>
+          <w:pPr>
+            <w:pStyle w:val="Inhopg2"/>
+            <w:rPr>
+              <w:rFonts w:eastAsiaTheme="minorEastAsia"/>
+              <w:noProof/>
+              <w:sz w:val="22"/>
+              <w:lang w:eastAsia="nl-NL"/>
+            </w:rPr>
+          </w:pPr>
+          <w:hyperlink w:anchor="_Toc500157516" w:history="1">
+            <w:r>
+              <w:rPr>
+                <w:rStyle w:val="Hyperlink"/>
+                <w:noProof/>
+              </w:rPr>
+              <w:t>5.3</w:t>
+            </w:r>
+            <w:r>
+              <w:rPr>
+                <w:rFonts w:eastAsiaTheme="minorEastAsia"/>
+                <w:noProof/>
+                <w:sz w:val="22"/>
+                <w:lang w:eastAsia="nl-NL"/>
+              </w:rPr>
+              <w:tab/>
+            </w:r>
+            <w:r>
+              <w:rPr>
+                <w:rStyle w:val="Hyperlink"/>
+                <w:noProof/>
+              </w:rPr>
+              <w:t>Uitwerking</w:t>
+            </w:r>
+            <w:r>
+              <w:rPr>
+                <w:noProof/>
+                <w:webHidden/>
+              </w:rPr>
+              <w:tab/>
+            </w:r>
+            <w:r>
+              <w:rPr>
+                <w:noProof/>
+                <w:webHidden/>
+              </w:rPr>
+              <w:fldChar w:fldCharType="begin"/>
+            </w:r>
+            <w:r>
+              <w:rPr>
+                <w:noProof/>
+                <w:webHidden/>
+              </w:rPr>
+              <w:instrText xml:space="preserve"> PAGEREF _Toc500157516 \h </w:instrText>
+            </w:r>
+            <w:r>
+              <w:rPr>
+                <w:noProof/>
+                <w:webHidden/>
+              </w:rPr>
+            </w:r>
+            <w:r>
+              <w:rPr>
+                <w:noProof/>
+                <w:webHidden/>
+              </w:rPr>
+              <w:fldChar w:fldCharType="separate"/>
+            </w:r>
+            <w:r>
+              <w:rPr>
+                <w:noProof/>
+                <w:webHidden/>
+              </w:rPr>
+              <w:t>25</w:t>
+            </w:r>
+            <w:r>
+              <w:rPr>
+                <w:noProof/>
+                <w:webHidden/>
+              </w:rPr>
+              <w:fldChar w:fldCharType="end"/>
+            </w:r>
+          </w:hyperlink>
+        </w:p>
+        <w:p>
+          <w:pPr>
+            <w:pStyle w:val="Inhopg2"/>
+            <w:rPr>
+              <w:rFonts w:eastAsiaTheme="minorEastAsia"/>
+              <w:noProof/>
+              <w:sz w:val="22"/>
+              <w:lang w:eastAsia="nl-NL"/>
+            </w:rPr>
+          </w:pPr>
+          <w:hyperlink w:anchor="_Toc500157517" w:history="1">
+            <w:r>
+              <w:rPr>
+                <w:rStyle w:val="Hyperlink"/>
+                <w:noProof/>
+              </w:rPr>
+              <w:t>5.4</w:t>
+            </w:r>
+            <w:r>
+              <w:rPr>
+                <w:rFonts w:eastAsiaTheme="minorEastAsia"/>
+                <w:noProof/>
+                <w:sz w:val="22"/>
+                <w:lang w:eastAsia="nl-NL"/>
+              </w:rPr>
+              <w:tab/>
+            </w:r>
+            <w:r>
+              <w:rPr>
+                <w:rStyle w:val="Hyperlink"/>
+                <w:noProof/>
+              </w:rPr>
+              <w:t>Uitwerking</w:t>
+            </w:r>
+            <w:r>
+              <w:rPr>
+                <w:noProof/>
+                <w:webHidden/>
+              </w:rPr>
+              <w:tab/>
+            </w:r>
+            <w:r>
+              <w:rPr>
+                <w:noProof/>
+                <w:webHidden/>
+              </w:rPr>
+              <w:fldChar w:fldCharType="begin"/>
+            </w:r>
+            <w:r>
+              <w:rPr>
+                <w:noProof/>
+                <w:webHidden/>
+              </w:rPr>
+              <w:instrText xml:space="preserve"> PAGEREF _Toc500157517 \h </w:instrText>
+            </w:r>
+            <w:r>
+              <w:rPr>
+                <w:noProof/>
+                <w:webHidden/>
+              </w:rPr>
+            </w:r>
+            <w:r>
+              <w:rPr>
+                <w:noProof/>
+                <w:webHidden/>
+              </w:rPr>
+              <w:fldChar w:fldCharType="separate"/>
+            </w:r>
+            <w:r>
+              <w:rPr>
+                <w:noProof/>
+                <w:webHidden/>
+              </w:rPr>
+              <w:t>26</w:t>
             </w:r>
             <w:r>
               <w:rPr>
@@ -3017,13 +3215,11 @@
         <w:br w:type="page"/>
       </w:r>
       <w:bookmarkStart w:id="0" w:name="_Toc487552828"/>
-      <w:bookmarkStart w:id="1" w:name="_Toc497839386"/>
       <w:r>
         <w:lastRenderedPageBreak/>
         <w:t>Versiebeheer</w:t>
       </w:r>
       <w:bookmarkEnd w:id="0"/>
-      <w:bookmarkEnd w:id="1"/>
     </w:p>
     <w:tbl>
       <w:tblPr>
@@ -3756,11 +3952,11 @@
       <w:pPr>
         <w:pStyle w:val="Kop1"/>
       </w:pPr>
-      <w:bookmarkStart w:id="2" w:name="_Toc497839387"/>
+      <w:bookmarkStart w:id="1" w:name="_Toc500157494"/>
       <w:r>
         <w:t>Inleiding</w:t>
       </w:r>
-      <w:bookmarkEnd w:id="2"/>
+      <w:bookmarkEnd w:id="1"/>
     </w:p>
     <w:p>
       <w:r>
@@ -3922,16 +4118,16 @@
       <w:r>
         <w:t xml:space="preserve"> </w:t>
       </w:r>
-      <w:commentRangeStart w:id="3"/>
+      <w:commentRangeStart w:id="2"/>
       <w:r>
         <w:t>In dit document houden we ons voornamelijk bezig met het verwerken van data.</w:t>
       </w:r>
-      <w:commentRangeEnd w:id="3"/>
+      <w:commentRangeEnd w:id="2"/>
       <w:r>
         <w:rPr>
           <w:rStyle w:val="Verwijzingopmerking"/>
         </w:rPr>
-        <w:commentReference w:id="3"/>
+        <w:commentReference w:id="2"/>
       </w:r>
     </w:p>
     <w:p>
@@ -4002,11 +4198,12 @@
       <w:pPr>
         <w:pStyle w:val="Kop1"/>
       </w:pPr>
-      <w:bookmarkStart w:id="4" w:name="_Toc497839388"/>
+      <w:bookmarkStart w:id="3" w:name="_Toc500157495"/>
       <w:r>
         <w:lastRenderedPageBreak/>
         <w:t>Een klein beetje herhaling</w:t>
       </w:r>
+      <w:bookmarkEnd w:id="3"/>
     </w:p>
     <w:p>
       <w:r>
@@ -4090,6 +4287,7 @@
       <w:pPr>
         <w:pStyle w:val="Kop1"/>
       </w:pPr>
+      <w:bookmarkStart w:id="4" w:name="_Toc500157496"/>
       <w:r>
         <w:lastRenderedPageBreak/>
         <w:t>Staptijden bepalen m.b.v. voetstapschakelaars</w:t>
@@ -4189,7 +4387,7 @@
       <w:pPr>
         <w:pStyle w:val="Kop2"/>
       </w:pPr>
-      <w:bookmarkStart w:id="5" w:name="_Toc497839389"/>
+      <w:bookmarkStart w:id="5" w:name="_Toc500157497"/>
       <w:r>
         <w:t>Het signaal</w:t>
       </w:r>
@@ -4343,27 +4541,14 @@
       <w:r>
         <w:t xml:space="preserve">Figuur </w:t>
       </w:r>
-      <w:r>
-        <w:fldChar w:fldCharType="begin"/>
-      </w:r>
-      <w:r>
-        <w:instrText xml:space="preserve"> SEQ Figuur \* ARABIC </w:instrText>
-      </w:r>
-      <w:r>
-        <w:fldChar w:fldCharType="separate"/>
-      </w:r>
-      <w:r>
-        <w:rPr>
-          <w:noProof/>
-        </w:rPr>
-        <w:t>1</w:t>
-      </w:r>
-      <w:r>
-        <w:rPr>
-          <w:noProof/>
-        </w:rPr>
-        <w:fldChar w:fldCharType="end"/>
-      </w:r>
+      <w:fldSimple w:instr=" SEQ Figuur \* ARABIC ">
+        <w:r>
+          <w:rPr>
+            <w:noProof/>
+          </w:rPr>
+          <w:t>1</w:t>
+        </w:r>
+      </w:fldSimple>
       <w:bookmarkEnd w:id="6"/>
       <w:r>
         <w:t>: Voetstap data.</w:t>
@@ -4561,30 +4746,14 @@
                             <w:r>
                               <w:t xml:space="preserve">Figuur </w:t>
                             </w:r>
-                            <w:r>
-                              <w:fldChar w:fldCharType="begin"/>
-                            </w:r>
-                            <w:r>
-                              <w:instrText xml:space="preserve"> SEQ Figuur \* ARABIC</w:instrText>
-                            </w:r>
-                            <w:r>
-                              <w:instrText xml:space="preserve"> </w:instrText>
-                            </w:r>
-                            <w:r>
-                              <w:fldChar w:fldCharType="separate"/>
-                            </w:r>
-                            <w:r>
-                              <w:rPr>
-                                <w:noProof/>
-                              </w:rPr>
-                              <w:t>2</w:t>
-                            </w:r>
-                            <w:r>
-                              <w:rPr>
-                                <w:noProof/>
-                              </w:rPr>
-                              <w:fldChar w:fldCharType="end"/>
-                            </w:r>
+                            <w:fldSimple w:instr=" SEQ Figuur \* ARABIC ">
+                              <w:r>
+                                <w:rPr>
+                                  <w:noProof/>
+                                </w:rPr>
+                                <w:t>2</w:t>
+                              </w:r>
+                            </w:fldSimple>
                             <w:bookmarkEnd w:id="7"/>
                             <w:r>
                               <w:t>: het inlezen van voetstapdata m.b.v. Matlab.</w:t>
@@ -4620,30 +4789,14 @@
                       <w:r>
                         <w:t xml:space="preserve">Figuur </w:t>
                       </w:r>
-                      <w:r>
-                        <w:fldChar w:fldCharType="begin"/>
-                      </w:r>
-                      <w:r>
-                        <w:instrText xml:space="preserve"> SEQ Figuur \* ARABIC</w:instrText>
-                      </w:r>
-                      <w:r>
-                        <w:instrText xml:space="preserve"> </w:instrText>
-                      </w:r>
-                      <w:r>
-                        <w:fldChar w:fldCharType="separate"/>
-                      </w:r>
-                      <w:r>
-                        <w:rPr>
-                          <w:noProof/>
-                        </w:rPr>
-                        <w:t>2</w:t>
-                      </w:r>
-                      <w:r>
-                        <w:rPr>
-                          <w:noProof/>
-                        </w:rPr>
-                        <w:fldChar w:fldCharType="end"/>
-                      </w:r>
+                      <w:fldSimple w:instr=" SEQ Figuur \* ARABIC ">
+                        <w:r>
+                          <w:rPr>
+                            <w:noProof/>
+                          </w:rPr>
+                          <w:t>2</w:t>
+                        </w:r>
+                      </w:fldSimple>
                       <w:bookmarkEnd w:id="8"/>
                       <w:r>
                         <w:t>: het inlezen van voetstapdata m.b.v. Matlab.</w:t>
@@ -4719,7 +4872,7 @@
       <w:pPr>
         <w:pStyle w:val="Kop3"/>
       </w:pPr>
-      <w:bookmarkStart w:id="9" w:name="_Toc497839390"/>
+      <w:bookmarkStart w:id="9" w:name="_Toc500157498"/>
       <w:r>
         <w:t>Het doel</w:t>
       </w:r>
@@ -4791,7 +4944,7 @@
       <w:pPr>
         <w:pStyle w:val="Kop2"/>
       </w:pPr>
-      <w:bookmarkStart w:id="10" w:name="_Toc497839391"/>
+      <w:bookmarkStart w:id="10" w:name="_Toc500157499"/>
       <w:r>
         <w:t>Data opschonen</w:t>
       </w:r>
@@ -4873,7 +5026,7 @@
         <w:pStyle w:val="Kop3"/>
       </w:pPr>
       <w:bookmarkStart w:id="11" w:name="_Ref493598460"/>
-      <w:bookmarkStart w:id="12" w:name="_Toc497839392"/>
+      <w:bookmarkStart w:id="12" w:name="_Toc500157500"/>
       <w:r>
         <w:t xml:space="preserve">Een deel </w:t>
       </w:r>
@@ -5051,27 +5204,14 @@
       <w:r>
         <w:t xml:space="preserve">Figuur </w:t>
       </w:r>
-      <w:r>
-        <w:fldChar w:fldCharType="begin"/>
-      </w:r>
-      <w:r>
-        <w:instrText xml:space="preserve"> SEQ Figuur \* ARABIC </w:instrText>
-      </w:r>
-      <w:r>
-        <w:fldChar w:fldCharType="separate"/>
-      </w:r>
-      <w:r>
-        <w:rPr>
-          <w:noProof/>
-        </w:rPr>
-        <w:t>3</w:t>
-      </w:r>
-      <w:r>
-        <w:rPr>
-          <w:noProof/>
-        </w:rPr>
-        <w:fldChar w:fldCharType="end"/>
-      </w:r>
+      <w:fldSimple w:instr=" SEQ Figuur \* ARABIC ">
+        <w:r>
+          <w:rPr>
+            <w:noProof/>
+          </w:rPr>
+          <w:t>3</w:t>
+        </w:r>
+      </w:fldSimple>
       <w:bookmarkEnd w:id="13"/>
       <w:r>
         <w:t>: de sinus in een grafiek weergegeven.</w:t>
@@ -5286,27 +5426,14 @@
       <w:r>
         <w:t xml:space="preserve">Figuur </w:t>
       </w:r>
-      <w:r>
-        <w:fldChar w:fldCharType="begin"/>
-      </w:r>
-      <w:r>
-        <w:instrText xml:space="preserve"> SEQ Figuur \* ARABIC </w:instrText>
-      </w:r>
-      <w:r>
-        <w:fldChar w:fldCharType="separate"/>
-      </w:r>
-      <w:r>
-        <w:rPr>
-          <w:noProof/>
-        </w:rPr>
-        <w:t>4</w:t>
-      </w:r>
-      <w:r>
-        <w:rPr>
-          <w:noProof/>
-        </w:rPr>
-        <w:fldChar w:fldCharType="end"/>
-      </w:r>
+      <w:fldSimple w:instr=" SEQ Figuur \* ARABIC ">
+        <w:r>
+          <w:rPr>
+            <w:noProof/>
+          </w:rPr>
+          <w:t>4</w:t>
+        </w:r>
+      </w:fldSimple>
       <w:r>
         <w:t xml:space="preserve">: de workspace bij het uitvoeren van voorgaande code. </w:t>
       </w:r>
@@ -5377,7 +5504,7 @@
       <w:pPr>
         <w:pStyle w:val="Kop3"/>
       </w:pPr>
-      <w:bookmarkStart w:id="14" w:name="_Toc497839393"/>
+      <w:bookmarkStart w:id="14" w:name="_Toc500157501"/>
       <w:r>
         <w:t>Selec</w:t>
       </w:r>
@@ -5701,7 +5828,7 @@
       <w:pPr>
         <w:pStyle w:val="Kop3"/>
       </w:pPr>
-      <w:bookmarkStart w:id="15" w:name="_Toc497839394"/>
+      <w:bookmarkStart w:id="15" w:name="_Toc500157502"/>
       <w:r>
         <w:t>De functie ones()</w:t>
       </w:r>
@@ -5963,7 +6090,7 @@
       <w:pPr>
         <w:pStyle w:val="Kop3"/>
       </w:pPr>
-      <w:bookmarkStart w:id="16" w:name="_Toc497839395"/>
+      <w:bookmarkStart w:id="16" w:name="_Toc500157503"/>
       <w:r>
         <w:lastRenderedPageBreak/>
         <w:t>Het aanpassen van waardes</w:t>
@@ -6097,101 +6224,88 @@
       <w:r>
         <w:t xml:space="preserve">Figuur </w:t>
       </w:r>
+      <w:fldSimple w:instr=" SEQ Figuur \* ARABIC ">
+        <w:r>
+          <w:rPr>
+            <w:noProof/>
+          </w:rPr>
+          <w:t>5</w:t>
+        </w:r>
+      </w:fldSimple>
+      <w:bookmarkEnd w:id="17"/>
+      <w:r>
+        <w:t>: het resultaat van signal(signal&lt;0)=0;</w:t>
+      </w:r>
+    </w:p>
+    <w:p/>
+    <w:p>
+      <w:r>
+        <w:t>Hopelijk zie je hoe de vorige twee paragra</w:t>
+      </w:r>
+      <w:r>
+        <w:t>f</w:t>
+      </w:r>
+      <w:r>
+        <w:t xml:space="preserve">en in het voorgaande codevoorbeeld samen komen. Je selecteert eerst de (on)gewenste waardes van de vector </w:t>
+      </w:r>
+      <w:r>
+        <w:rPr>
+          <w:rStyle w:val="amtlbChar"/>
+        </w:rPr>
+        <w:t>signal</w:t>
+      </w:r>
+      <w:r>
+        <w:t xml:space="preserve"> en aan die waardes ken je een gewenste waarde toe. </w:t>
+      </w:r>
+      <w:r>
+        <w:t xml:space="preserve">De relationele operator genereert logische enen en nullen en zodoende selecteer je </w:t>
+      </w:r>
+      <w:r>
+        <w:t>delen</w:t>
+      </w:r>
+      <w:r>
+        <w:t xml:space="preserve"> van een vector. Aan die selecties ken je vervolgens een waarde toe (in </w:t>
+      </w:r>
+      <w:r>
+        <w:t xml:space="preserve">het </w:t>
+      </w:r>
+      <w:r>
+        <w:t>voorgaande voorbeeld ken je een nul toe).</w:t>
+      </w:r>
+    </w:p>
+    <w:p>
+      <w:pPr>
+        <w:pStyle w:val="aq"/>
+      </w:pPr>
+      <w:r>
+        <w:t>Wat gebeurt er met alle andere waardes?</w:t>
+      </w:r>
+    </w:p>
+    <w:p>
+      <w:r>
+        <w:t xml:space="preserve">Alle andere waardes blijven intact. Anders zou </w:t>
+      </w:r>
       <w:r>
         <w:fldChar w:fldCharType="begin"/>
       </w:r>
       <w:r>
-        <w:instrText xml:space="preserve"> SEQ Figuur \* ARABIC </w:instrText>
+        <w:instrText xml:space="preserve"> REF _Ref493766961 \h </w:instrText>
       </w:r>
       <w:r>
         <w:fldChar w:fldCharType="separate"/>
       </w:r>
       <w:r>
+        <w:t xml:space="preserve">Figuur </w:t>
+      </w:r>
+      <w:r>
         <w:rPr>
           <w:noProof/>
         </w:rPr>
         <w:t>5</w:t>
       </w:r>
       <w:r>
-        <w:rPr>
-          <w:noProof/>
-        </w:rPr>
         <w:fldChar w:fldCharType="end"/>
       </w:r>
-      <w:bookmarkEnd w:id="17"/>
-      <w:r>
-        <w:t>: het resultaat van signal(signal&lt;0)=0;</w:t>
-      </w:r>
-    </w:p>
-    <w:p/>
-    <w:p>
-      <w:r>
-        <w:t>Hopelijk zie je hoe de vorige twee paragra</w:t>
-      </w:r>
-      <w:r>
-        <w:t>f</w:t>
-      </w:r>
-      <w:r>
-        <w:t xml:space="preserve">en in het voorgaande codevoorbeeld samen komen. Je selecteert eerst de (on)gewenste waardes van de vector </w:t>
-      </w:r>
-      <w:r>
-        <w:rPr>
-          <w:rStyle w:val="amtlbChar"/>
-        </w:rPr>
-        <w:t>signal</w:t>
-      </w:r>
-      <w:r>
-        <w:t xml:space="preserve"> en aan die waardes ken je een gewenste waarde toe. </w:t>
-      </w:r>
-      <w:r>
-        <w:t xml:space="preserve">De relationele operator genereert logische enen en nullen en zodoende selecteer je </w:t>
-      </w:r>
-      <w:r>
-        <w:t>delen</w:t>
-      </w:r>
-      <w:r>
-        <w:t xml:space="preserve"> van een vector. Aan die selecties ken je vervolgens een waarde toe (in </w:t>
-      </w:r>
-      <w:r>
-        <w:t xml:space="preserve">het </w:t>
-      </w:r>
-      <w:r>
-        <w:t>voorgaande voorbeeld ken je een nul toe).</w:t>
-      </w:r>
-    </w:p>
-    <w:p>
-      <w:pPr>
-        <w:pStyle w:val="aq"/>
-      </w:pPr>
-      <w:r>
-        <w:t>Wat gebeurt er met alle andere waardes?</w:t>
-      </w:r>
-    </w:p>
-    <w:p>
-      <w:r>
-        <w:t xml:space="preserve">Alle andere waardes blijven intact. Anders zou </w:t>
-      </w:r>
-      <w:r>
-        <w:fldChar w:fldCharType="begin"/>
-      </w:r>
-      <w:r>
-        <w:instrText xml:space="preserve"> REF _Ref493766961 \h </w:instrText>
-      </w:r>
-      <w:r>
-        <w:fldChar w:fldCharType="separate"/>
-      </w:r>
-      <w:r>
-        <w:t xml:space="preserve">Figuur </w:t>
-      </w:r>
-      <w:r>
-        <w:rPr>
-          <w:noProof/>
-        </w:rPr>
-        <w:t>5</w:t>
-      </w:r>
-      <w:r>
-        <w:fldChar w:fldCharType="end"/>
-      </w:r>
       <w:r>
         <w:t xml:space="preserve"> geen sinus</w:t>
       </w:r>
@@ -6268,7 +6382,7 @@
       <w:pPr>
         <w:pStyle w:val="Kop3"/>
       </w:pPr>
-      <w:bookmarkStart w:id="18" w:name="_Toc497839396"/>
+      <w:bookmarkStart w:id="18" w:name="_Toc500157504"/>
       <w:r>
         <w:lastRenderedPageBreak/>
         <w:t>De diff() functie</w:t>
@@ -6867,7 +6981,7 @@
       <w:pPr>
         <w:pStyle w:val="Kop3"/>
       </w:pPr>
-      <w:bookmarkStart w:id="19" w:name="_Toc497839397"/>
+      <w:bookmarkStart w:id="19" w:name="_Toc500157505"/>
       <w:r>
         <w:t>Waar wordt diff() voor gebruikt?</w:t>
       </w:r>
@@ -7040,7 +7154,15 @@
     <w:p/>
     <w:p>
       <w:r>
-        <w:t>Als het werkt verander dan 26 in 29. In dag geval met er een overtreding worden gemeld. Het antwoord staat hieronder. Gebruik dat alleen ter controle of als je er echt niet uitkomt.</w:t>
+        <w:t>Als het werkt verander dan 26 in 29. In da</w:t>
+      </w:r>
+      <w:r>
+        <w:t>t</w:t>
+      </w:r>
+      <w:bookmarkStart w:id="20" w:name="_GoBack"/>
+      <w:bookmarkEnd w:id="20"/>
+      <w:r>
+        <w:t xml:space="preserve"> geval met er een overtreding worden gemeld. Het antwoord staat hieronder. Gebruik dat alleen ter controle of als je er echt niet uitkomt.</w:t>
       </w:r>
     </w:p>
     <w:p/>
@@ -7378,12 +7500,12 @@
       <w:pPr>
         <w:pStyle w:val="Kop2"/>
       </w:pPr>
-      <w:bookmarkStart w:id="20" w:name="_Toc497839398"/>
+      <w:bookmarkStart w:id="21" w:name="_Toc500157506"/>
       <w:r>
         <w:lastRenderedPageBreak/>
         <w:t>Vragen en opdrachten</w:t>
       </w:r>
-      <w:bookmarkEnd w:id="20"/>
+      <w:bookmarkEnd w:id="21"/>
     </w:p>
     <w:p/>
     <w:tbl>
@@ -7741,32 +7863,19 @@
             <w:pPr>
               <w:pStyle w:val="Bijschrift"/>
             </w:pPr>
-            <w:bookmarkStart w:id="21" w:name="_Ref493771696"/>
+            <w:bookmarkStart w:id="22" w:name="_Ref493771696"/>
             <w:r>
               <w:t xml:space="preserve">Figuur </w:t>
             </w:r>
-            <w:r>
-              <w:fldChar w:fldCharType="begin"/>
-            </w:r>
-            <w:r>
-              <w:instrText xml:space="preserve"> SEQ Figuur \* ARABIC </w:instrText>
-            </w:r>
-            <w:r>
-              <w:fldChar w:fldCharType="separate"/>
-            </w:r>
-            <w:r>
-              <w:rPr>
-                <w:noProof/>
-              </w:rPr>
-              <w:t>6</w:t>
-            </w:r>
-            <w:r>
-              <w:rPr>
-                <w:noProof/>
-              </w:rPr>
-              <w:fldChar w:fldCharType="end"/>
-            </w:r>
-            <w:bookmarkEnd w:id="21"/>
+            <w:fldSimple w:instr=" SEQ Figuur \* ARABIC ">
+              <w:r>
+                <w:rPr>
+                  <w:noProof/>
+                </w:rPr>
+                <w:t>6</w:t>
+              </w:r>
+            </w:fldSimple>
+            <w:bookmarkEnd w:id="22"/>
             <w:r>
               <w:t>: de rechter voetstapdata met toe-off en heel-strike.</w:t>
             </w:r>
@@ -7829,32 +7938,19 @@
             <w:pPr>
               <w:pStyle w:val="Bijschrift"/>
             </w:pPr>
-            <w:bookmarkStart w:id="22" w:name="_Ref493771698"/>
+            <w:bookmarkStart w:id="23" w:name="_Ref493771698"/>
             <w:r>
               <w:t xml:space="preserve">Figuur </w:t>
             </w:r>
-            <w:r>
-              <w:fldChar w:fldCharType="begin"/>
-            </w:r>
-            <w:r>
-              <w:instrText xml:space="preserve"> SEQ Figuur \* ARABIC </w:instrText>
-            </w:r>
-            <w:r>
-              <w:fldChar w:fldCharType="separate"/>
-            </w:r>
-            <w:r>
-              <w:rPr>
-                <w:noProof/>
-              </w:rPr>
-              <w:t>7</w:t>
-            </w:r>
-            <w:r>
-              <w:rPr>
-                <w:noProof/>
-              </w:rPr>
-              <w:fldChar w:fldCharType="end"/>
-            </w:r>
-            <w:bookmarkEnd w:id="22"/>
+            <w:fldSimple w:instr=" SEQ Figuur \* ARABIC ">
+              <w:r>
+                <w:rPr>
+                  <w:noProof/>
+                </w:rPr>
+                <w:t>7</w:t>
+              </w:r>
+            </w:fldSimple>
+            <w:bookmarkEnd w:id="23"/>
             <w:r>
               <w:t>: de linker voetstapdata met toe-off en heel-strike.</w:t>
             </w:r>
@@ -8197,27 +8293,14 @@
             <w:r>
               <w:t xml:space="preserve">Figuur </w:t>
             </w:r>
-            <w:r>
-              <w:fldChar w:fldCharType="begin"/>
-            </w:r>
-            <w:r>
-              <w:instrText xml:space="preserve"> SEQ Figuur \* ARABIC </w:instrText>
-            </w:r>
-            <w:r>
-              <w:fldChar w:fldCharType="separate"/>
-            </w:r>
-            <w:r>
-              <w:rPr>
-                <w:noProof/>
-              </w:rPr>
-              <w:t>8</w:t>
-            </w:r>
-            <w:r>
-              <w:rPr>
-                <w:noProof/>
-              </w:rPr>
-              <w:fldChar w:fldCharType="end"/>
-            </w:r>
+            <w:fldSimple w:instr=" SEQ Figuur \* ARABIC ">
+              <w:r>
+                <w:rPr>
+                  <w:noProof/>
+                </w:rPr>
+                <w:t>8</w:t>
+              </w:r>
+            </w:fldSimple>
             <w:r>
               <w:t>: Schouderhoek tijdens het zwaaien van de armen.</w:t>
             </w:r>
@@ -8478,27 +8561,14 @@
             <w:r>
               <w:t xml:space="preserve">r </w:t>
             </w:r>
-            <w:r>
-              <w:fldChar w:fldCharType="begin"/>
-            </w:r>
-            <w:r>
-              <w:instrText xml:space="preserve"> SEQ Figuur \* ARABIC </w:instrText>
-            </w:r>
-            <w:r>
-              <w:fldChar w:fldCharType="separate"/>
-            </w:r>
-            <w:r>
-              <w:rPr>
-                <w:noProof/>
-              </w:rPr>
-              <w:t>9</w:t>
-            </w:r>
-            <w:r>
-              <w:rPr>
-                <w:noProof/>
-              </w:rPr>
-              <w:fldChar w:fldCharType="end"/>
-            </w:r>
+            <w:fldSimple w:instr=" SEQ Figuur \* ARABIC ">
+              <w:r>
+                <w:rPr>
+                  <w:noProof/>
+                </w:rPr>
+                <w:t>9</w:t>
+              </w:r>
+            </w:fldSimple>
             <w:r>
               <w:t>: Schredelengtes behorende bij de door de exp functie gegeven voetposities.</w:t>
             </w:r>
@@ -8558,7 +8628,7 @@
       <w:pPr>
         <w:pStyle w:val="Kop2"/>
       </w:pPr>
-      <w:bookmarkStart w:id="23" w:name="_Toc497839399"/>
+      <w:bookmarkStart w:id="24" w:name="_Toc500157507"/>
       <w:r>
         <w:lastRenderedPageBreak/>
         <w:t>Antwoorden</w:t>
@@ -8566,7 +8636,7 @@
       <w:r>
         <w:t xml:space="preserve"> en uitwerkingen</w:t>
       </w:r>
-      <w:bookmarkEnd w:id="23"/>
+      <w:bookmarkEnd w:id="24"/>
     </w:p>
     <w:tbl>
       <w:tblPr>
@@ -14040,7 +14110,7 @@
       <w:pPr>
         <w:pStyle w:val="Kop1"/>
       </w:pPr>
-      <w:bookmarkStart w:id="24" w:name="_Toc497839400"/>
+      <w:bookmarkStart w:id="25" w:name="_Toc500157508"/>
       <w:r>
         <w:lastRenderedPageBreak/>
         <w:t xml:space="preserve">Toepassingen - </w:t>
@@ -14048,7 +14118,7 @@
       <w:r>
         <w:t>Lichaamszwaartepunt</w:t>
       </w:r>
-      <w:bookmarkEnd w:id="24"/>
+      <w:bookmarkEnd w:id="25"/>
     </w:p>
     <w:p>
       <w:r>
@@ -14144,14 +14214,14 @@
       <w:pPr>
         <w:pStyle w:val="Kop2"/>
       </w:pPr>
-      <w:bookmarkStart w:id="25" w:name="_Toc497839401"/>
+      <w:bookmarkStart w:id="26" w:name="_Toc500157509"/>
       <w:r>
         <w:t xml:space="preserve">Het plotten van de </w:t>
       </w:r>
       <w:r>
         <w:t>markers</w:t>
       </w:r>
-      <w:bookmarkEnd w:id="25"/>
+      <w:bookmarkEnd w:id="26"/>
     </w:p>
     <w:p>
       <w:r>
@@ -14246,27 +14316,14 @@
       <w:r>
         <w:t xml:space="preserve">Figuur </w:t>
       </w:r>
-      <w:r>
-        <w:fldChar w:fldCharType="begin"/>
-      </w:r>
-      <w:r>
-        <w:instrText xml:space="preserve"> SEQ Figuur \* ARABIC </w:instrText>
-      </w:r>
-      <w:r>
-        <w:fldChar w:fldCharType="separate"/>
-      </w:r>
-      <w:r>
-        <w:rPr>
-          <w:noProof/>
-        </w:rPr>
-        <w:t>10</w:t>
-      </w:r>
-      <w:r>
-        <w:rPr>
-          <w:noProof/>
-        </w:rPr>
-        <w:fldChar w:fldCharType="end"/>
-      </w:r>
+      <w:fldSimple w:instr=" SEQ Figuur \* ARABIC ">
+        <w:r>
+          <w:rPr>
+            <w:noProof/>
+          </w:rPr>
+          <w:t>10</w:t>
+        </w:r>
+      </w:fldSimple>
       <w:r>
         <w:t xml:space="preserve">: Matlab </w:t>
       </w:r>
@@ -14304,17 +14361,9 @@
         <w:rPr>
           <w:b/>
         </w:rPr>
-        <w:t xml:space="preserve">Plot nu de x- en y-coördinaten van alle markers tegen elkaar (x op de x-as, y op de y-as) en geef </w:t>
-      </w:r>
-      <w:bookmarkStart w:id="26" w:name="_GoBack"/>
-      <w:r>
-        <w:rPr>
-          <w:b/>
-        </w:rPr>
-        <w:t>elke marker een andere kleur zodat je het volgende plaatje krijgt.</w:t>
-      </w:r>
-    </w:p>
-    <w:bookmarkEnd w:id="26"/>
+        <w:t>Plot nu de x- en y-coördinaten van alle markers tegen elkaar (x op de x-as, y op de y-as) en geef elke marker een andere kleur zodat je het volgende plaatje krijgt.</w:t>
+      </w:r>
+    </w:p>
     <w:p>
       <w:pPr>
         <w:keepNext/>
@@ -14380,27 +14429,14 @@
       <w:r>
         <w:t xml:space="preserve">Figuur </w:t>
       </w:r>
-      <w:r>
-        <w:fldChar w:fldCharType="begin"/>
-      </w:r>
-      <w:r>
-        <w:instrText xml:space="preserve"> SEQ Figuur \* ARABIC </w:instrText>
-      </w:r>
-      <w:r>
-        <w:fldChar w:fldCharType="separate"/>
-      </w:r>
-      <w:r>
-        <w:rPr>
-          <w:noProof/>
-        </w:rPr>
-        <w:t>11</w:t>
-      </w:r>
-      <w:r>
-        <w:rPr>
-          <w:noProof/>
-        </w:rPr>
-        <w:fldChar w:fldCharType="end"/>
-      </w:r>
+      <w:fldSimple w:instr=" SEQ Figuur \* ARABIC ">
+        <w:r>
+          <w:rPr>
+            <w:noProof/>
+          </w:rPr>
+          <w:t>11</w:t>
+        </w:r>
+      </w:fldSimple>
       <w:r>
         <w:t xml:space="preserve">: </w:t>
       </w:r>
@@ -14514,27 +14550,14 @@
       <w:r>
         <w:t xml:space="preserve">Figuur </w:t>
       </w:r>
-      <w:r>
-        <w:fldChar w:fldCharType="begin"/>
-      </w:r>
-      <w:r>
-        <w:instrText xml:space="preserve"> SEQ Figuur \* ARABIC </w:instrText>
-      </w:r>
-      <w:r>
-        <w:fldChar w:fldCharType="separate"/>
-      </w:r>
-      <w:r>
-        <w:rPr>
-          <w:noProof/>
-        </w:rPr>
-        <w:t>12</w:t>
-      </w:r>
-      <w:r>
-        <w:rPr>
-          <w:noProof/>
-        </w:rPr>
-        <w:fldChar w:fldCharType="end"/>
-      </w:r>
+      <w:fldSimple w:instr=" SEQ Figuur \* ARABIC ">
+        <w:r>
+          <w:rPr>
+            <w:noProof/>
+          </w:rPr>
+          <w:t>12</w:t>
+        </w:r>
+      </w:fldSimple>
       <w:r>
         <w:t xml:space="preserve">: </w:t>
       </w:r>
@@ -14641,27 +14664,14 @@
       <w:r>
         <w:t xml:space="preserve">Figuur </w:t>
       </w:r>
-      <w:r>
-        <w:fldChar w:fldCharType="begin"/>
-      </w:r>
-      <w:r>
-        <w:instrText xml:space="preserve"> SEQ Figuur \* ARABIC </w:instrText>
-      </w:r>
-      <w:r>
-        <w:fldChar w:fldCharType="separate"/>
-      </w:r>
-      <w:r>
-        <w:rPr>
-          <w:noProof/>
-        </w:rPr>
-        <w:t>13</w:t>
-      </w:r>
-      <w:r>
-        <w:rPr>
-          <w:noProof/>
-        </w:rPr>
-        <w:fldChar w:fldCharType="end"/>
-      </w:r>
+      <w:fldSimple w:instr=" SEQ Figuur \* ARABIC ">
+        <w:r>
+          <w:rPr>
+            <w:noProof/>
+          </w:rPr>
+          <w:t>13</w:t>
+        </w:r>
+      </w:fldSimple>
       <w:r>
         <w:t>: Matlab code</w:t>
       </w:r>
@@ -14788,7 +14798,7 @@
       <w:pPr>
         <w:pStyle w:val="Kop2"/>
       </w:pPr>
-      <w:bookmarkStart w:id="27" w:name="_Toc497839402"/>
+      <w:bookmarkStart w:id="27" w:name="_Toc500157510"/>
       <w:r>
         <w:t>Totale z</w:t>
       </w:r>
@@ -14848,10 +14858,10 @@
             <v:path o:extrusionok="f" gradientshapeok="t" o:connecttype="rect"/>
             <o:lock v:ext="edit" aspectratio="t"/>
           </v:shapetype>
-          <v:shape id="_x0000_i1025" type="#_x0000_t75" style="width:155.25pt;height:66pt" o:ole="">
+          <v:shape id="_x0000_i1025" type="#_x0000_t75" style="width:154.9pt;height:66.15pt" o:ole="">
             <v:imagedata r:id="rId31" o:title=""/>
           </v:shape>
-          <o:OLEObject Type="Embed" ProgID="Equation.DSMT4" ShapeID="_x0000_i1025" DrawAspect="Content" ObjectID="_1573637967" r:id="rId32"/>
+          <o:OLEObject Type="Embed" ProgID="Equation.DSMT4" ShapeID="_x0000_i1025" DrawAspect="Content" ObjectID="_1573899461" r:id="rId32"/>
         </w:object>
       </w:r>
     </w:p>
@@ -14864,10 +14874,10 @@
           <w:position w:val="-12"/>
         </w:rPr>
         <w:object w:dxaOrig="240" w:dyaOrig="360" w14:anchorId="75734742">
-          <v:shape id="_x0000_i1026" type="#_x0000_t75" style="width:12pt;height:18.75pt" o:ole="">
+          <v:shape id="_x0000_i1026" type="#_x0000_t75" style="width:11.7pt;height:18.4pt" o:ole="">
             <v:imagedata r:id="rId33" o:title=""/>
           </v:shape>
-          <o:OLEObject Type="Embed" ProgID="Equation.DSMT4" ShapeID="_x0000_i1026" DrawAspect="Content" ObjectID="_1573637968" r:id="rId34"/>
+          <o:OLEObject Type="Embed" ProgID="Equation.DSMT4" ShapeID="_x0000_i1026" DrawAspect="Content" ObjectID="_1573899462" r:id="rId34"/>
         </w:object>
       </w:r>
       <w:r>
@@ -14878,10 +14888,10 @@
           <w:position w:val="-12"/>
         </w:rPr>
         <w:object w:dxaOrig="240" w:dyaOrig="360" w14:anchorId="6281B3D3">
-          <v:shape id="_x0000_i1027" type="#_x0000_t75" style="width:12pt;height:18.75pt" o:ole="">
+          <v:shape id="_x0000_i1027" type="#_x0000_t75" style="width:11.7pt;height:18.4pt" o:ole="">
             <v:imagedata r:id="rId35" o:title=""/>
           </v:shape>
-          <o:OLEObject Type="Embed" ProgID="Equation.DSMT4" ShapeID="_x0000_i1027" DrawAspect="Content" ObjectID="_1573637969" r:id="rId36"/>
+          <o:OLEObject Type="Embed" ProgID="Equation.DSMT4" ShapeID="_x0000_i1027" DrawAspect="Content" ObjectID="_1573899463" r:id="rId36"/>
         </w:object>
       </w:r>
       <w:r>
@@ -14985,27 +14995,14 @@
       <w:r>
         <w:t xml:space="preserve">Figuur </w:t>
       </w:r>
-      <w:r>
-        <w:fldChar w:fldCharType="begin"/>
-      </w:r>
-      <w:r>
-        <w:instrText xml:space="preserve"> SEQ Figuur \* ARABIC </w:instrText>
-      </w:r>
-      <w:r>
-        <w:fldChar w:fldCharType="separate"/>
-      </w:r>
-      <w:r>
-        <w:rPr>
-          <w:noProof/>
-        </w:rPr>
-        <w:t>14</w:t>
-      </w:r>
-      <w:r>
-        <w:rPr>
-          <w:noProof/>
-        </w:rPr>
-        <w:fldChar w:fldCharType="end"/>
-      </w:r>
+      <w:fldSimple w:instr=" SEQ Figuur \* ARABIC ">
+        <w:r>
+          <w:rPr>
+            <w:noProof/>
+          </w:rPr>
+          <w:t>14</w:t>
+        </w:r>
+      </w:fldSimple>
       <w:r>
         <w:t xml:space="preserve">: </w:t>
       </w:r>
@@ -15157,30 +15154,14 @@
       <w:r>
         <w:t xml:space="preserve">Figuur </w:t>
       </w:r>
-      <w:r>
-        <w:fldChar w:fldCharType="begin"/>
-      </w:r>
-      <w:r>
-        <w:instrText xml:space="preserve"> SEQ Figuur \* AR</w:instrText>
-      </w:r>
-      <w:r>
-        <w:instrText xml:space="preserve">ABIC </w:instrText>
-      </w:r>
-      <w:r>
-        <w:fldChar w:fldCharType="separate"/>
-      </w:r>
-      <w:r>
-        <w:rPr>
-          <w:noProof/>
-        </w:rPr>
-        <w:t>15</w:t>
-      </w:r>
-      <w:r>
-        <w:rPr>
-          <w:noProof/>
-        </w:rPr>
-        <w:fldChar w:fldCharType="end"/>
-      </w:r>
+      <w:fldSimple w:instr=" SEQ Figuur \* ARABIC ">
+        <w:r>
+          <w:rPr>
+            <w:noProof/>
+          </w:rPr>
+          <w:t>15</w:t>
+        </w:r>
+      </w:fldSimple>
       <w:r>
         <w:t xml:space="preserve">: </w:t>
       </w:r>
@@ -15284,27 +15265,14 @@
       <w:r>
         <w:t xml:space="preserve">Figuur </w:t>
       </w:r>
-      <w:r>
-        <w:fldChar w:fldCharType="begin"/>
-      </w:r>
-      <w:r>
-        <w:instrText xml:space="preserve"> SEQ Figuur \* ARABIC </w:instrText>
-      </w:r>
-      <w:r>
-        <w:fldChar w:fldCharType="separate"/>
-      </w:r>
-      <w:r>
-        <w:rPr>
-          <w:noProof/>
-        </w:rPr>
-        <w:t>16</w:t>
-      </w:r>
-      <w:r>
-        <w:rPr>
-          <w:noProof/>
-        </w:rPr>
-        <w:fldChar w:fldCharType="end"/>
-      </w:r>
+      <w:fldSimple w:instr=" SEQ Figuur \* ARABIC ">
+        <w:r>
+          <w:rPr>
+            <w:noProof/>
+          </w:rPr>
+          <w:t>16</w:t>
+        </w:r>
+      </w:fldSimple>
       <w:r>
         <w:t xml:space="preserve">: </w:t>
       </w:r>
@@ -15432,7 +15400,7 @@
       <w:pPr>
         <w:pStyle w:val="Kop2"/>
       </w:pPr>
-      <w:bookmarkStart w:id="29" w:name="_Toc497839403"/>
+      <w:bookmarkStart w:id="29" w:name="_Toc500157511"/>
       <w:r>
         <w:lastRenderedPageBreak/>
         <w:t>Tijd</w:t>
@@ -15525,7 +15493,7 @@
       <w:pPr>
         <w:pStyle w:val="Kop2"/>
       </w:pPr>
-      <w:bookmarkStart w:id="30" w:name="_Toc497839404"/>
+      <w:bookmarkStart w:id="30" w:name="_Toc500157512"/>
       <w:r>
         <w:t>Hoogte van het zwaartepunt tegen de tijd</w:t>
       </w:r>
@@ -15667,27 +15635,14 @@
       <w:r>
         <w:t xml:space="preserve">Figuur </w:t>
       </w:r>
-      <w:r>
-        <w:fldChar w:fldCharType="begin"/>
-      </w:r>
-      <w:r>
-        <w:instrText xml:space="preserve"> SEQ Figuur \* ARABIC </w:instrText>
-      </w:r>
-      <w:r>
-        <w:fldChar w:fldCharType="separate"/>
-      </w:r>
-      <w:r>
-        <w:rPr>
-          <w:noProof/>
-        </w:rPr>
-        <w:t>17</w:t>
-      </w:r>
-      <w:r>
-        <w:rPr>
-          <w:noProof/>
-        </w:rPr>
-        <w:fldChar w:fldCharType="end"/>
-      </w:r>
+      <w:fldSimple w:instr=" SEQ Figuur \* ARABIC ">
+        <w:r>
+          <w:rPr>
+            <w:noProof/>
+          </w:rPr>
+          <w:t>17</w:t>
+        </w:r>
+      </w:fldSimple>
       <w:r>
         <w:t xml:space="preserve">: </w:t>
       </w:r>
@@ -15710,7 +15665,7 @@
       <w:pPr>
         <w:pStyle w:val="Kop1"/>
       </w:pPr>
-      <w:bookmarkStart w:id="31" w:name="_Toc497839405"/>
+      <w:bookmarkStart w:id="31" w:name="_Toc500157513"/>
       <w:r>
         <w:lastRenderedPageBreak/>
         <w:t>Hoeken van segmenten</w:t>
@@ -15721,7 +15676,7 @@
       <w:pPr>
         <w:pStyle w:val="Kop2"/>
       </w:pPr>
-      <w:bookmarkStart w:id="32" w:name="_Toc497839406"/>
+      <w:bookmarkStart w:id="32" w:name="_Toc500157514"/>
       <w:r>
         <w:t>Goniometrische functies in Matlab – graden vs. radialen</w:t>
       </w:r>
@@ -15856,7 +15811,7 @@
       <w:pPr>
         <w:pStyle w:val="Kop2"/>
       </w:pPr>
-      <w:bookmarkStart w:id="33" w:name="_Toc497839407"/>
+      <w:bookmarkStart w:id="33" w:name="_Toc500157515"/>
       <w:r>
         <w:t>Definitie van een gewrichtshoek</w:t>
       </w:r>
@@ -17360,27 +17315,14 @@
       <w:r>
         <w:t xml:space="preserve">Figuur </w:t>
       </w:r>
-      <w:r>
-        <w:fldChar w:fldCharType="begin"/>
-      </w:r>
-      <w:r>
-        <w:instrText xml:space="preserve"> SEQ Figuur \* ARABIC </w:instrText>
-      </w:r>
-      <w:r>
-        <w:fldChar w:fldCharType="separate"/>
-      </w:r>
-      <w:r>
-        <w:rPr>
-          <w:noProof/>
-        </w:rPr>
-        <w:t>18</w:t>
-      </w:r>
-      <w:r>
-        <w:rPr>
-          <w:noProof/>
-        </w:rPr>
-        <w:fldChar w:fldCharType="end"/>
-      </w:r>
+      <w:fldSimple w:instr=" SEQ Figuur \* ARABIC ">
+        <w:r>
+          <w:rPr>
+            <w:noProof/>
+          </w:rPr>
+          <w:t>18</w:t>
+        </w:r>
+      </w:fldSimple>
       <w:r>
         <w:t>: Met de functie max wordt het hoogste punt van het totale lichaamszwaartepunt gelokaliseerd.</w:t>
       </w:r>
@@ -17446,10 +17388,12 @@
       <w:pPr>
         <w:pStyle w:val="Kop2"/>
       </w:pPr>
+      <w:bookmarkStart w:id="34" w:name="_Toc500157516"/>
       <w:r>
         <w:lastRenderedPageBreak/>
         <w:t>Uitwerking</w:t>
       </w:r>
+      <w:bookmarkEnd w:id="34"/>
     </w:p>
     <w:p>
       <w:pPr>
@@ -17814,10 +17758,12 @@
       <w:pPr>
         <w:pStyle w:val="Kop2"/>
       </w:pPr>
+      <w:bookmarkStart w:id="35" w:name="_Toc500157517"/>
       <w:r>
         <w:lastRenderedPageBreak/>
         <w:t>Uitwerking</w:t>
       </w:r>
+      <w:bookmarkEnd w:id="35"/>
     </w:p>
     <w:p>
       <w:pPr>
@@ -18277,7 +18223,7 @@
 
 <file path=word/comments.xml><?xml version="1.0" encoding="utf-8"?>
 <w:comments xmlns:wpc="http://schemas.microsoft.com/office/word/2010/wordprocessingCanvas" xmlns:mc="http://schemas.openxmlformats.org/markup-compatibility/2006" xmlns:o="urn:schemas-microsoft-com:office:office" xmlns:r="http://schemas.openxmlformats.org/officeDocument/2006/relationships" xmlns:m="http://schemas.openxmlformats.org/officeDocument/2006/math" xmlns:v="urn:schemas-microsoft-com:vml" xmlns:wp14="http://schemas.microsoft.com/office/word/2010/wordprocessingDrawing" xmlns:wp="http://schemas.openxmlformats.org/drawingml/2006/wordprocessingDrawing" xmlns:w10="urn:schemas-microsoft-com:office:word" xmlns:w="http://schemas.openxmlformats.org/wordprocessingml/2006/main" xmlns:w14="http://schemas.microsoft.com/office/word/2010/wordml" xmlns:w15="http://schemas.microsoft.com/office/word/2012/wordml" xmlns:wpg="http://schemas.microsoft.com/office/word/2010/wordprocessingGroup" xmlns:wpi="http://schemas.microsoft.com/office/word/2010/wordprocessingInk" xmlns:wne="http://schemas.microsoft.com/office/word/2006/wordml" xmlns:wps="http://schemas.microsoft.com/office/word/2010/wordprocessingShape" mc:Ignorable="w14 w15 wp14">
-  <w:comment w:id="3" w:author="Gebruiker" w:date="2017-09-19T14:58:00Z" w:initials="G">
+  <w:comment w:id="2" w:author="Gebruiker" w:date="2017-09-19T14:58:00Z" w:initials="G">
     <w:p>
       <w:pPr>
         <w:pStyle w:val="Tekstopmerking"/>
@@ -18484,7 +18430,7 @@
         <w:color w:val="808080" w:themeColor="background1" w:themeShade="80"/>
         <w:sz w:val="18"/>
       </w:rPr>
-      <w:t>19</w:t>
+      <w:t>20</w:t>
     </w:r>
     <w:r>
       <w:rPr>
@@ -22555,7 +22501,7 @@
 </file>
 
 <file path=customXml/itemProps1.xml><?xml version="1.0" encoding="utf-8"?>
-<ds:datastoreItem xmlns:ds="http://schemas.openxmlformats.org/officeDocument/2006/customXml" ds:itemID="{FC39FA76-B46F-4914-9D1A-57F7D6EEB12F}">
+<ds:datastoreItem xmlns:ds="http://schemas.openxmlformats.org/officeDocument/2006/customXml" ds:itemID="{50572E7A-04E4-49F3-BF7A-B9F511347258}">
   <ds:schemaRefs>
     <ds:schemaRef ds:uri="http://schemas.openxmlformats.org/officeDocument/2006/bibliography"/>
   </ds:schemaRefs>

</xml_diff>